<commit_message>
D3.2 Ready for internal review
</commit_message>
<xml_diff>
--- a/docs/deliverables/d32/D3.2-body.docx
+++ b/docs/deliverables/d32/D3.2-body.docx
@@ -5724,3804 +5724,6 @@
       </w:r>
       <w:r>
         <w:t xml:space="preserve">Network Server</w:t>
-      </w:r>
-    </w:p>
-    <w:p>
-      <w:pPr>
-        <w:pStyle w:val="Heading2"/>
-      </w:pPr>
-      <w:bookmarkStart w:id="83" w:name="messages-specification"/>
-      <w:bookmarkEnd w:id="83"/>
-      <w:r>
-        <w:t xml:space="preserve">Messages Specification</w:t>
-      </w:r>
-    </w:p>
-    <w:p>
-      <w:pPr>
-        <w:pStyle w:val="Heading3"/>
-      </w:pPr>
-      <w:bookmarkStart w:id="84" w:name="address-allocation-messages"/>
-      <w:bookmarkEnd w:id="84"/>
-      <w:r>
-        <w:t xml:space="preserve">Address Allocation Messages</w:t>
-      </w:r>
-    </w:p>
-    <w:p>
-      <w:pPr>
-        <w:pStyle w:val="FirstParagraph"/>
-      </w:pPr>
-      <w:r>
-        <w:t xml:space="preserve">The following Messages used to manage URL address allocation are</w:t>
-      </w:r>
-      <w:r>
-        <w:t xml:space="preserve"> </w:t>
-      </w:r>
-      <w:r>
-        <w:t xml:space="preserve">specified in this doc. Where,</w:t>
-      </w:r>
-    </w:p>
-    <w:p>
-      <w:pPr>
-        <w:pStyle w:val="Compact"/>
-        <w:numPr>
-          <w:numId w:val="1010"/>
-          <w:ilvl w:val="0"/>
-        </w:numPr>
-      </w:pPr>
-      <w:r>
-        <w:rPr>
-          <w:rStyle w:val="VerbatimChar"/>
-        </w:rPr>
-        <w:t xml:space="preserve">&lt;type&gt;</w:t>
-      </w:r>
-      <w:r>
-        <w:t xml:space="preserve"> </w:t>
-      </w:r>
-      <w:r>
-        <w:t xml:space="preserve">can be</w:t>
-      </w:r>
-      <w:r>
-        <w:t xml:space="preserve"> </w:t>
-      </w:r>
-      <w:r>
-        <w:rPr>
-          <w:rStyle w:val="VerbatimChar"/>
-        </w:rPr>
-        <w:t xml:space="preserve">"hyperty"</w:t>
-      </w:r>
-      <w:r>
-        <w:t xml:space="preserve"> </w:t>
-      </w:r>
-      <w:r>
-        <w:t xml:space="preserve">or</w:t>
-      </w:r>
-      <w:r>
-        <w:t xml:space="preserve"> </w:t>
-      </w:r>
-      <w:r>
-        <w:rPr>
-          <w:rStyle w:val="VerbatimChar"/>
-        </w:rPr>
-        <w:t xml:space="preserve">"object"</w:t>
-      </w:r>
-    </w:p>
-    <w:p>
-      <w:pPr>
-        <w:pStyle w:val="Compact"/>
-        <w:numPr>
-          <w:numId w:val="1010"/>
-          <w:ilvl w:val="0"/>
-        </w:numPr>
-      </w:pPr>
-      <w:r>
-        <w:rPr>
-          <w:rStyle w:val="VerbatimChar"/>
-        </w:rPr>
-        <w:t xml:space="preserve">number" : &lt;integer&gt;</w:t>
-      </w:r>
-      <w:r>
-        <w:t xml:space="preserve"> </w:t>
-      </w:r>
-      <w:r>
-        <w:t xml:space="preserve">is the number of addresses to be allocated</w:t>
-      </w:r>
-    </w:p>
-    <w:p>
-      <w:pPr>
-        <w:pStyle w:val="Compact"/>
-        <w:numPr>
-          <w:numId w:val="1010"/>
-          <w:ilvl w:val="0"/>
-        </w:numPr>
-      </w:pPr>
-      <w:r>
-        <w:rPr>
-          <w:rStyle w:val="VerbatimChar"/>
-        </w:rPr>
-        <w:t xml:space="preserve">&lt;scheme&gt;</w:t>
-      </w:r>
-      <w:r>
-        <w:t xml:space="preserve"> </w:t>
-      </w:r>
-      <w:r>
-        <w:t xml:space="preserve">defines the URL scheme to be used in the address</w:t>
-      </w:r>
-      <w:r>
-        <w:t xml:space="preserve"> </w:t>
-      </w:r>
-      <w:r>
-        <w:t xml:space="preserve">allocation and depends on requested address allocation</w:t>
-      </w:r>
-      <w:r>
-        <w:t xml:space="preserve"> </w:t>
-      </w:r>
-      <w:r>
-        <w:rPr>
-          <w:rStyle w:val="VerbatimChar"/>
-        </w:rPr>
-        <w:t xml:space="preserve">&lt;type&gt;</w:t>
-      </w:r>
-      <w:r>
-        <w:t xml:space="preserve"> </w:t>
-      </w:r>
-      <w:r>
-        <w:t xml:space="preserve">:</w:t>
-      </w:r>
-    </w:p>
-    <w:p>
-      <w:pPr>
-        <w:pStyle w:val="Compact"/>
-        <w:numPr>
-          <w:numId w:val="1011"/>
-          <w:ilvl w:val="1"/>
-        </w:numPr>
-      </w:pPr>
-      <w:r>
-        <w:rPr>
-          <w:rStyle w:val="VerbatimChar"/>
-        </w:rPr>
-        <w:t xml:space="preserve">hyperty</w:t>
-      </w:r>
-      <w:r>
-        <w:t xml:space="preserve"> </w:t>
-      </w:r>
-      <w:r>
-        <w:t xml:space="preserve">for</w:t>
-      </w:r>
-      <w:r>
-        <w:t xml:space="preserve"> </w:t>
-      </w:r>
-      <w:r>
-        <w:rPr>
-          <w:rStyle w:val="VerbatimChar"/>
-        </w:rPr>
-        <w:t xml:space="preserve">"hyperty"</w:t>
-      </w:r>
-      <w:r>
-        <w:t xml:space="preserve"> </w:t>
-      </w:r>
-      <w:r>
-        <w:t xml:space="preserve">address types</w:t>
-      </w:r>
-    </w:p>
-    <w:p>
-      <w:pPr>
-        <w:pStyle w:val="Compact"/>
-        <w:numPr>
-          <w:numId w:val="1011"/>
-          <w:ilvl w:val="1"/>
-        </w:numPr>
-      </w:pPr>
-      <w:r>
-        <w:rPr>
-          <w:rStyle w:val="VerbatimChar"/>
-        </w:rPr>
-        <w:t xml:space="preserve">connection</w:t>
-      </w:r>
-      <w:r>
-        <w:t xml:space="preserve">,</w:t>
-      </w:r>
-      <w:r>
-        <w:t xml:space="preserve"> </w:t>
-      </w:r>
-      <w:r>
-        <w:rPr>
-          <w:rStyle w:val="VerbatimChar"/>
-        </w:rPr>
-        <w:t xml:space="preserve">comm</w:t>
-      </w:r>
-      <w:r>
-        <w:t xml:space="preserve"> </w:t>
-      </w:r>
-      <w:r>
-        <w:t xml:space="preserve">or</w:t>
-      </w:r>
-      <w:r>
-        <w:t xml:space="preserve"> </w:t>
-      </w:r>
-      <w:r>
-        <w:rPr>
-          <w:rStyle w:val="VerbatimChar"/>
-        </w:rPr>
-        <w:t xml:space="preserve">ctxt</w:t>
-      </w:r>
-      <w:r>
-        <w:t xml:space="preserve"> </w:t>
-      </w:r>
-      <w:r>
-        <w:t xml:space="preserve">are valid for</w:t>
-      </w:r>
-      <w:r>
-        <w:t xml:space="preserve"> </w:t>
-      </w:r>
-      <w:r>
-        <w:rPr>
-          <w:rStyle w:val="VerbatimChar"/>
-        </w:rPr>
-        <w:t xml:space="preserve">"object"</w:t>
-      </w:r>
-      <w:r>
-        <w:t xml:space="preserve"> </w:t>
-      </w:r>
-      <w:r>
-        <w:t xml:space="preserve">type</w:t>
-      </w:r>
-      <w:r>
-        <w:t xml:space="preserve"> </w:t>
-      </w:r>
-      <w:r>
-        <w:t xml:space="preserve">addresses</w:t>
-      </w:r>
-    </w:p>
-    <w:p>
-      <w:pPr>
-        <w:pStyle w:val="Compact"/>
-        <w:numPr>
-          <w:numId w:val="1010"/>
-          <w:ilvl w:val="0"/>
-        </w:numPr>
-      </w:pPr>
-      <w:r>
-        <w:rPr>
-          <w:rStyle w:val="VerbatimChar"/>
-        </w:rPr>
-        <w:t xml:space="preserve">"allocationKey" : &lt;key&gt;</w:t>
-      </w:r>
-      <w:r>
-        <w:t xml:space="preserve"> </w:t>
-      </w:r>
-      <w:r>
-        <w:t xml:space="preserve">a key to be used in a address block</w:t>
-      </w:r>
-      <w:r>
-        <w:t xml:space="preserve"> </w:t>
-      </w:r>
-      <w:r>
-        <w:t xml:space="preserve">deallocation request. Any string is valid but it is suggested to use</w:t>
-      </w:r>
-      <w:r>
-        <w:t xml:space="preserve"> </w:t>
-      </w:r>
-      <w:r>
-        <w:t xml:space="preserve">something associated with the Runtime Instance URL e.g.</w:t>
-      </w:r>
-      <w:r>
-        <w:t xml:space="preserve"> </w:t>
-      </w:r>
-      <w:r>
-        <w:rPr>
-          <w:rStyle w:val="VerbatimChar"/>
-        </w:rPr>
-        <w:t xml:space="preserve">hyperty-runtime://&lt;sp-domain&gt;/&lt;runtime-instance-identifier&gt;</w:t>
-      </w:r>
-    </w:p>
-    <w:p>
-      <w:pPr>
-        <w:pStyle w:val="Heading4"/>
-      </w:pPr>
-      <w:bookmarkStart w:id="85" w:name="address-allocation-request"/>
-      <w:bookmarkEnd w:id="85"/>
-      <w:r>
-        <w:t xml:space="preserve">Address allocation request</w:t>
-      </w:r>
-    </w:p>
-    <w:p>
-      <w:pPr>
-        <w:pStyle w:val="FirstParagraph"/>
-      </w:pPr>
-      <w:r>
-        <w:rPr>
-          <w:b/>
-        </w:rPr>
-        <w:t xml:space="preserve">Message requesting address allocation</w:t>
-      </w:r>
-    </w:p>
-    <w:p>
-      <w:pPr>
-        <w:pStyle w:val="BodyText"/>
-      </w:pPr>
-      <w:r>
-        <w:t xml:space="preserve">Message sent by the Hyperty Runtime Registry function to Message Node</w:t>
-      </w:r>
-      <w:r>
-        <w:t xml:space="preserve"> </w:t>
-      </w:r>
-      <w:r>
-        <w:t xml:space="preserve">Address Allocation function.</w:t>
-      </w:r>
-    </w:p>
-    <w:p>
-      <w:pPr>
-        <w:pStyle w:val="SourceCode"/>
-      </w:pPr>
-      <w:r>
-        <w:rPr>
-          <w:rStyle w:val="VerbatimChar"/>
-        </w:rPr>
-        <w:t xml:space="preserve">"id" : "&lt;1&gt;"</w:t>
-      </w:r>
-      <w:r>
-        <w:br w:type="textWrapping"/>
-      </w:r>
-      <w:r>
-        <w:rPr>
-          <w:rStyle w:val="VerbatimChar"/>
-        </w:rPr>
-        <w:t xml:space="preserve">"type" : "CREATE",</w:t>
-      </w:r>
-      <w:r>
-        <w:br w:type="textWrapping"/>
-      </w:r>
-      <w:r>
-        <w:rPr>
-          <w:rStyle w:val="VerbatimChar"/>
-        </w:rPr>
-        <w:t xml:space="preserve">"from" : "hyperty-runtime://&lt;sp-domain&gt;/&lt;runtime-instance-identifier&gt;/registry/allocation",</w:t>
-      </w:r>
-      <w:r>
-        <w:br w:type="textWrapping"/>
-      </w:r>
-      <w:r>
-        <w:rPr>
-          <w:rStyle w:val="VerbatimChar"/>
-        </w:rPr>
-        <w:t xml:space="preserve">"to" : "domain://msg-node.&lt;sp-domain&gt;/&lt;type&gt;-address-allocation",</w:t>
-      </w:r>
-      <w:r>
-        <w:br w:type="textWrapping"/>
-      </w:r>
-      <w:r>
-        <w:rPr>
-          <w:rStyle w:val="VerbatimChar"/>
-        </w:rPr>
-        <w:t xml:space="preserve">"body" : { "value" : {"number" : &lt;integer&gt; , "scheme" : &lt;scheme&gt;, "allocationKey" : "&lt;key&gt;"} }</w:t>
-      </w:r>
-    </w:p>
-    <w:p>
-      <w:pPr>
-        <w:pStyle w:val="FirstParagraph"/>
-      </w:pPr>
-      <w:r>
-        <w:rPr>
-          <w:b/>
-        </w:rPr>
-        <w:t xml:space="preserve">Response Message returning the requested addresses allocation</w:t>
-      </w:r>
-    </w:p>
-    <w:p>
-      <w:pPr>
-        <w:pStyle w:val="BodyText"/>
-      </w:pPr>
-      <w:r>
-        <w:t xml:space="preserve">Message sent by the Message Node Address Allocation function to Hyperty</w:t>
-      </w:r>
-      <w:r>
-        <w:t xml:space="preserve"> </w:t>
-      </w:r>
-      <w:r>
-        <w:t xml:space="preserve">Runtime Registry function.</w:t>
-      </w:r>
-    </w:p>
-    <w:p>
-      <w:pPr>
-        <w:pStyle w:val="SourceCode"/>
-      </w:pPr>
-      <w:r>
-        <w:rPr>
-          <w:rStyle w:val="VerbatimChar"/>
-        </w:rPr>
-        <w:t xml:space="preserve">"id" : "&lt;1&gt;"</w:t>
-      </w:r>
-      <w:r>
-        <w:br w:type="textWrapping"/>
-      </w:r>
-      <w:r>
-        <w:rPr>
-          <w:rStyle w:val="VerbatimChar"/>
-        </w:rPr>
-        <w:t xml:space="preserve">"type" : "RESPONSE",</w:t>
-      </w:r>
-      <w:r>
-        <w:br w:type="textWrapping"/>
-      </w:r>
-      <w:r>
-        <w:rPr>
-          <w:rStyle w:val="VerbatimChar"/>
-        </w:rPr>
-        <w:t xml:space="preserve">"from" : "domain://msg-node.&lt;sp-domain&gt;/&lt;type&gt;-address-allocation",</w:t>
-      </w:r>
-      <w:r>
-        <w:br w:type="textWrapping"/>
-      </w:r>
-      <w:r>
-        <w:rPr>
-          <w:rStyle w:val="VerbatimChar"/>
-        </w:rPr>
-        <w:t xml:space="preserve">"to" : "hyperty-runtime://sp1/runalice/registry/allocation",</w:t>
-      </w:r>
-      <w:r>
-        <w:br w:type="textWrapping"/>
-      </w:r>
-      <w:r>
-        <w:rPr>
-          <w:rStyle w:val="VerbatimChar"/>
-        </w:rPr>
-        <w:t xml:space="preserve">"body" : { "code": 200, "value" : {"allocated": ["&lt;scheme&gt;://&lt;sp-domain&gt;/&lt;identifier&gt;", ...]} }</w:t>
-      </w:r>
-    </w:p>
-    <w:p>
-      <w:pPr>
-        <w:pStyle w:val="Heading4"/>
-      </w:pPr>
-      <w:bookmarkStart w:id="86" w:name="address-deallocation-request-for-one-block-of-addresses"/>
-      <w:bookmarkEnd w:id="86"/>
-      <w:r>
-        <w:t xml:space="preserve">Address deallocation request for one block of addresses</w:t>
-      </w:r>
-    </w:p>
-    <w:p>
-      <w:pPr>
-        <w:pStyle w:val="FirstParagraph"/>
-      </w:pPr>
-      <w:r>
-        <w:rPr>
-          <w:b/>
-        </w:rPr>
-        <w:t xml:space="preserve">Message to request address deallocation for one block of addresses</w:t>
-      </w:r>
-    </w:p>
-    <w:p>
-      <w:pPr>
-        <w:pStyle w:val="BodyText"/>
-      </w:pPr>
-      <w:r>
-        <w:t xml:space="preserve">Message sent by the Hyperty Runtime Registry function to Message Node</w:t>
-      </w:r>
-      <w:r>
-        <w:t xml:space="preserve"> </w:t>
-      </w:r>
-      <w:r>
-        <w:t xml:space="preserve">Address Allocation function.</w:t>
-      </w:r>
-    </w:p>
-    <w:p>
-      <w:pPr>
-        <w:pStyle w:val="SourceCode"/>
-      </w:pPr>
-      <w:r>
-        <w:rPr>
-          <w:rStyle w:val="VerbatimChar"/>
-        </w:rPr>
-        <w:t xml:space="preserve">"id" : "&lt;3&gt;"</w:t>
-      </w:r>
-      <w:r>
-        <w:br w:type="textWrapping"/>
-      </w:r>
-      <w:r>
-        <w:rPr>
-          <w:rStyle w:val="VerbatimChar"/>
-        </w:rPr>
-        <w:t xml:space="preserve">"type" : "DELETE",</w:t>
-      </w:r>
-      <w:r>
-        <w:br w:type="textWrapping"/>
-      </w:r>
-      <w:r>
-        <w:rPr>
-          <w:rStyle w:val="VerbatimChar"/>
-        </w:rPr>
-        <w:t xml:space="preserve">"from" : "hyperty-runtime://&lt;sp-domain&gt;/&lt;runtime-instance-identifier&gt;/registry/allocation",</w:t>
-      </w:r>
-      <w:r>
-        <w:br w:type="textWrapping"/>
-      </w:r>
-      <w:r>
-        <w:rPr>
-          <w:rStyle w:val="VerbatimChar"/>
-        </w:rPr>
-        <w:t xml:space="preserve">"to" : "domain://msg-node.&lt;sp-domain&gt;/&lt;type&gt;-address-allocation",</w:t>
-      </w:r>
-      <w:r>
-        <w:br w:type="textWrapping"/>
-      </w:r>
-      <w:r>
-        <w:rPr>
-          <w:rStyle w:val="VerbatimChar"/>
-        </w:rPr>
-        <w:t xml:space="preserve">"body" : { "resource" : "&lt;key&gt;" }</w:t>
-      </w:r>
-    </w:p>
-    <w:p>
-      <w:pPr>
-        <w:pStyle w:val="FirstParagraph"/>
-      </w:pPr>
-      <w:r>
-        <w:rPr>
-          <w:b/>
-        </w:rPr>
-        <w:t xml:space="preserve">Response to Message requesting address deallocation for one specific</w:t>
-      </w:r>
-      <w:r>
-        <w:rPr>
-          <w:b/>
-        </w:rPr>
-        <w:t xml:space="preserve"> </w:t>
-      </w:r>
-      <w:r>
-        <w:rPr>
-          <w:b/>
-        </w:rPr>
-        <w:t xml:space="preserve">set of addresses</w:t>
-      </w:r>
-    </w:p>
-    <w:p>
-      <w:pPr>
-        <w:pStyle w:val="BodyText"/>
-      </w:pPr>
-      <w:r>
-        <w:t xml:space="preserve">Message sent by the Message Node Address Allocation function to Hyperty</w:t>
-      </w:r>
-      <w:r>
-        <w:t xml:space="preserve"> </w:t>
-      </w:r>
-      <w:r>
-        <w:t xml:space="preserve">Runtime Registry function.</w:t>
-      </w:r>
-    </w:p>
-    <w:p>
-      <w:pPr>
-        <w:pStyle w:val="SourceCode"/>
-      </w:pPr>
-      <w:r>
-        <w:rPr>
-          <w:rStyle w:val="VerbatimChar"/>
-        </w:rPr>
-        <w:t xml:space="preserve">"id" : "3"</w:t>
-      </w:r>
-      <w:r>
-        <w:br w:type="textWrapping"/>
-      </w:r>
-      <w:r>
-        <w:rPr>
-          <w:rStyle w:val="VerbatimChar"/>
-        </w:rPr>
-        <w:t xml:space="preserve">"type" : "RESPONSE",</w:t>
-      </w:r>
-      <w:r>
-        <w:br w:type="textWrapping"/>
-      </w:r>
-      <w:r>
-        <w:rPr>
-          <w:rStyle w:val="VerbatimChar"/>
-        </w:rPr>
-        <w:t xml:space="preserve">"from" : "domain://msg-node.&lt;sp-domain&gt;/&lt;type&gt;-address-allocation",</w:t>
-      </w:r>
-      <w:r>
-        <w:br w:type="textWrapping"/>
-      </w:r>
-      <w:r>
-        <w:rPr>
-          <w:rStyle w:val="VerbatimChar"/>
-        </w:rPr>
-        <w:t xml:space="preserve">"to" : "hyperty-runtime://sp1/runalice/registry/allocation",</w:t>
-      </w:r>
-      <w:r>
-        <w:br w:type="textWrapping"/>
-      </w:r>
-      <w:r>
-        <w:rPr>
-          <w:rStyle w:val="VerbatimChar"/>
-        </w:rPr>
-        <w:t xml:space="preserve">"body" : { "code": 200 }</w:t>
-      </w:r>
-    </w:p>
-    <w:p>
-      <w:pPr>
-        <w:pStyle w:val="Heading4"/>
-      </w:pPr>
-      <w:bookmarkStart w:id="87" w:name="address-deallocation-request-for-one-or-more-addresses"/>
-      <w:bookmarkEnd w:id="87"/>
-      <w:r>
-        <w:t xml:space="preserve">Address deallocation request for one or more addresses</w:t>
-      </w:r>
-    </w:p>
-    <w:p>
-      <w:pPr>
-        <w:pStyle w:val="FirstParagraph"/>
-      </w:pPr>
-      <w:r>
-        <w:rPr>
-          <w:b/>
-        </w:rPr>
-        <w:t xml:space="preserve">Message to request address deallocation for one or more addresses</w:t>
-      </w:r>
-    </w:p>
-    <w:p>
-      <w:pPr>
-        <w:pStyle w:val="BodyText"/>
-      </w:pPr>
-      <w:r>
-        <w:t xml:space="preserve">Message sent by the Hyperty Runtime Registry function to Message Node</w:t>
-      </w:r>
-      <w:r>
-        <w:t xml:space="preserve"> </w:t>
-      </w:r>
-      <w:r>
-        <w:t xml:space="preserve">Address Allocation function.</w:t>
-      </w:r>
-    </w:p>
-    <w:p>
-      <w:pPr>
-        <w:pStyle w:val="SourceCode"/>
-      </w:pPr>
-      <w:r>
-        <w:rPr>
-          <w:rStyle w:val="VerbatimChar"/>
-        </w:rPr>
-        <w:t xml:space="preserve">"id" : "&lt;2&gt;"</w:t>
-      </w:r>
-      <w:r>
-        <w:br w:type="textWrapping"/>
-      </w:r>
-      <w:r>
-        <w:rPr>
-          <w:rStyle w:val="VerbatimChar"/>
-        </w:rPr>
-        <w:t xml:space="preserve">"type" : "DELETE",</w:t>
-      </w:r>
-      <w:r>
-        <w:br w:type="textWrapping"/>
-      </w:r>
-      <w:r>
-        <w:rPr>
-          <w:rStyle w:val="VerbatimChar"/>
-        </w:rPr>
-        <w:t xml:space="preserve">"from" : "hyperty-runtime://&lt;sp-domain&gt;/&lt;runtime-instance-identifier&gt;/registry/allocation",</w:t>
-      </w:r>
-      <w:r>
-        <w:br w:type="textWrapping"/>
-      </w:r>
-      <w:r>
-        <w:rPr>
-          <w:rStyle w:val="VerbatimChar"/>
-        </w:rPr>
-        <w:t xml:space="preserve">"to" : "domain://msg-node.&lt;sp-domain&gt;/&lt;type&gt;-address-allocation",</w:t>
-      </w:r>
-      <w:r>
-        <w:br w:type="textWrapping"/>
-      </w:r>
-      <w:r>
-        <w:rPr>
-          <w:rStyle w:val="VerbatimChar"/>
-        </w:rPr>
-        <w:t xml:space="preserve">"body" : { "childrenResources" : {"["&lt;scheme&gt;://&lt;sp-domain&gt;/&lt;identifier&gt;", ...]} }</w:t>
-      </w:r>
-    </w:p>
-    <w:p>
-      <w:pPr>
-        <w:pStyle w:val="FirstParagraph"/>
-      </w:pPr>
-      <w:r>
-        <w:rPr>
-          <w:b/>
-        </w:rPr>
-        <w:t xml:space="preserve">Response to Message requesting address deallocation for one specific</w:t>
-      </w:r>
-      <w:r>
-        <w:rPr>
-          <w:b/>
-        </w:rPr>
-        <w:t xml:space="preserve"> </w:t>
-      </w:r>
-      <w:r>
-        <w:rPr>
-          <w:b/>
-        </w:rPr>
-        <w:t xml:space="preserve">set of addresses</w:t>
-      </w:r>
-    </w:p>
-    <w:p>
-      <w:pPr>
-        <w:pStyle w:val="BodyText"/>
-      </w:pPr>
-      <w:r>
-        <w:t xml:space="preserve">Message sent by the Message Node Address Allocation function to Hyperty</w:t>
-      </w:r>
-      <w:r>
-        <w:t xml:space="preserve"> </w:t>
-      </w:r>
-      <w:r>
-        <w:t xml:space="preserve">Runtime Registry function.</w:t>
-      </w:r>
-    </w:p>
-    <w:p>
-      <w:pPr>
-        <w:pStyle w:val="SourceCode"/>
-      </w:pPr>
-      <w:r>
-        <w:rPr>
-          <w:rStyle w:val="VerbatimChar"/>
-        </w:rPr>
-        <w:t xml:space="preserve">"id" : "2"</w:t>
-      </w:r>
-      <w:r>
-        <w:br w:type="textWrapping"/>
-      </w:r>
-      <w:r>
-        <w:rPr>
-          <w:rStyle w:val="VerbatimChar"/>
-        </w:rPr>
-        <w:t xml:space="preserve">"type" : "RESPONSE",</w:t>
-      </w:r>
-      <w:r>
-        <w:br w:type="textWrapping"/>
-      </w:r>
-      <w:r>
-        <w:rPr>
-          <w:rStyle w:val="VerbatimChar"/>
-        </w:rPr>
-        <w:t xml:space="preserve">"from" : "domain://msg-node.&lt;sp-domain&gt;/&lt;type&gt;-address-allocation",</w:t>
-      </w:r>
-      <w:r>
-        <w:br w:type="textWrapping"/>
-      </w:r>
-      <w:r>
-        <w:rPr>
-          <w:rStyle w:val="VerbatimChar"/>
-        </w:rPr>
-        <w:t xml:space="preserve">"to" : "hyperty-runtime://sp1/runalice/registry/allocation",</w:t>
-      </w:r>
-      <w:r>
-        <w:br w:type="textWrapping"/>
-      </w:r>
-      <w:r>
-        <w:rPr>
-          <w:rStyle w:val="VerbatimChar"/>
-        </w:rPr>
-        <w:t xml:space="preserve">"body" : { "code": 200  }</w:t>
-      </w:r>
-    </w:p>
-    <w:p>
-      <w:pPr>
-        <w:pStyle w:val="Heading3"/>
-      </w:pPr>
-      <w:bookmarkStart w:id="88" w:name="registration-messages"/>
-      <w:bookmarkEnd w:id="88"/>
-      <w:r>
-        <w:t xml:space="preserve">Registration Messages</w:t>
-      </w:r>
-    </w:p>
-    <w:p>
-      <w:pPr>
-        <w:pStyle w:val="FirstParagraph"/>
-      </w:pPr>
-      <w:r>
-        <w:t xml:space="preserve">This doc specifies Messages to be used to manage registrations in the</w:t>
-      </w:r>
-      <w:r>
-        <w:t xml:space="preserve"> </w:t>
-      </w:r>
-      <w:r>
-        <w:t xml:space="preserve">Domain Registry, where,</w:t>
-      </w:r>
-    </w:p>
-    <w:p>
-      <w:pPr>
-        <w:pStyle w:val="Compact"/>
-        <w:numPr>
-          <w:numId w:val="1012"/>
-          <w:ilvl w:val="0"/>
-        </w:numPr>
-      </w:pPr>
-      <w:r>
-        <w:rPr>
-          <w:rStyle w:val="VerbatimChar"/>
-        </w:rPr>
-        <w:t xml:space="preserve">&lt;RegistryDataObject&gt;</w:t>
-      </w:r>
-      <w:r>
-        <w:t xml:space="preserve"> </w:t>
-      </w:r>
-      <w:r>
-        <w:t xml:space="preserve">is a JSON object compliant with</w:t>
-      </w:r>
-      <w:r>
-        <w:t xml:space="preserve"> </w:t>
-      </w:r>
-      <w:hyperlink r:id="rId89">
-        <w:r>
-          <w:rPr>
-            <w:rStyle w:val="Hyperlink"/>
-          </w:rPr>
-          <w:t xml:space="preserve">RegistryDataObject data</w:t>
-        </w:r>
-        <w:r>
-          <w:rPr>
-            <w:rStyle w:val="Hyperlink"/>
-          </w:rPr>
-          <w:t xml:space="preserve"> </w:t>
-        </w:r>
-        <w:r>
-          <w:rPr>
-            <w:rStyle w:val="Hyperlink"/>
-          </w:rPr>
-          <w:t xml:space="preserve">model</w:t>
-        </w:r>
-      </w:hyperlink>
-      <w:r>
-        <w:t xml:space="preserve">.</w:t>
-      </w:r>
-    </w:p>
-    <w:p>
-      <w:pPr>
-        <w:pStyle w:val="Compact"/>
-        <w:numPr>
-          <w:numId w:val="1012"/>
-          <w:ilvl w:val="0"/>
-        </w:numPr>
-      </w:pPr>
-      <w:r>
-        <w:rPr>
-          <w:rStyle w:val="VerbatimChar"/>
-        </w:rPr>
-        <w:t xml:space="preserve">&lt;userURL&gt;</w:t>
-      </w:r>
-      <w:r>
-        <w:t xml:space="preserve"> </w:t>
-      </w:r>
-      <w:r>
-        <w:t xml:space="preserve">is the a user address compliant with</w:t>
-      </w:r>
-      <w:r>
-        <w:t xml:space="preserve"> </w:t>
-      </w:r>
-      <w:hyperlink r:id="rId90">
-        <w:r>
-          <w:rPr>
-            <w:rStyle w:val="Hyperlink"/>
-          </w:rPr>
-          <w:t xml:space="preserve">UserURL data</w:t>
-        </w:r>
-        <w:r>
-          <w:rPr>
-            <w:rStyle w:val="Hyperlink"/>
-          </w:rPr>
-          <w:t xml:space="preserve"> </w:t>
-        </w:r>
-        <w:r>
-          <w:rPr>
-            <w:rStyle w:val="Hyperlink"/>
-          </w:rPr>
-          <w:t xml:space="preserve">model</w:t>
-        </w:r>
-      </w:hyperlink>
-      <w:r>
-        <w:t xml:space="preserve">.</w:t>
-      </w:r>
-      <w:r>
-        <w:t xml:space="preserve"> </w:t>
-      </w:r>
-      <w:r>
-        <w:t xml:space="preserve">Example:</w:t>
-      </w:r>
-      <w:r>
-        <w:t xml:space="preserve"> </w:t>
-      </w:r>
-      <w:r>
-        <w:rPr>
-          <w:rStyle w:val="VerbatimChar"/>
-        </w:rPr>
-        <w:t xml:space="preserve">user://example.com/bob</w:t>
-      </w:r>
-    </w:p>
-    <w:p>
-      <w:pPr>
-        <w:pStyle w:val="Compact"/>
-        <w:numPr>
-          <w:numId w:val="1012"/>
-          <w:ilvl w:val="0"/>
-        </w:numPr>
-      </w:pPr>
-      <w:r>
-        <w:rPr>
-          <w:rStyle w:val="VerbatimChar"/>
-        </w:rPr>
-        <w:t xml:space="preserve">&lt;DiscoveredHypertyInstance&gt;</w:t>
-      </w:r>
-      <w:r>
-        <w:t xml:space="preserve"> </w:t>
-      </w:r>
-      <w:r>
-        <w:t xml:space="preserve">is a JSON object compliant with</w:t>
-      </w:r>
-      <w:r>
-        <w:t xml:space="preserve"> </w:t>
-      </w:r>
-      <w:hyperlink r:id="rId91">
-        <w:r>
-          <w:rPr>
-            <w:rStyle w:val="Hyperlink"/>
-          </w:rPr>
-          <w:t xml:space="preserve">HypertyInstance data</w:t>
-        </w:r>
-        <w:r>
-          <w:rPr>
-            <w:rStyle w:val="Hyperlink"/>
-          </w:rPr>
-          <w:t xml:space="preserve"> </w:t>
-        </w:r>
-        <w:r>
-          <w:rPr>
-            <w:rStyle w:val="Hyperlink"/>
-          </w:rPr>
-          <w:t xml:space="preserve">model</w:t>
-        </w:r>
-      </w:hyperlink>
-      <w:r>
-        <w:t xml:space="preserve">.</w:t>
-      </w:r>
-    </w:p>
-    <w:p>
-      <w:pPr>
-        <w:pStyle w:val="Compact"/>
-        <w:numPr>
-          <w:numId w:val="1012"/>
-          <w:ilvl w:val="0"/>
-        </w:numPr>
-      </w:pPr>
-      <w:r>
-        <w:rPr>
-          <w:rStyle w:val="VerbatimChar"/>
-        </w:rPr>
-        <w:t xml:space="preserve">&lt;DiscoveredDataObjectInstance&gt;</w:t>
-      </w:r>
-      <w:r>
-        <w:t xml:space="preserve"> </w:t>
-      </w:r>
-      <w:r>
-        <w:t xml:space="preserve">is a JSON object compliant with</w:t>
-      </w:r>
-      <w:r>
-        <w:t xml:space="preserve"> </w:t>
-      </w:r>
-      <w:hyperlink r:id="rId91">
-        <w:r>
-          <w:rPr>
-            <w:rStyle w:val="Hyperlink"/>
-          </w:rPr>
-          <w:t xml:space="preserve">HypertyDataObjectInstance data</w:t>
-        </w:r>
-        <w:r>
-          <w:rPr>
-            <w:rStyle w:val="Hyperlink"/>
-          </w:rPr>
-          <w:t xml:space="preserve"> </w:t>
-        </w:r>
-        <w:r>
-          <w:rPr>
-            <w:rStyle w:val="Hyperlink"/>
-          </w:rPr>
-          <w:t xml:space="preserve">model</w:t>
-        </w:r>
-      </w:hyperlink>
-      <w:r>
-        <w:t xml:space="preserve">.</w:t>
-      </w:r>
-    </w:p>
-    <w:p>
-      <w:pPr>
-        <w:pStyle w:val="Heading4"/>
-      </w:pPr>
-      <w:bookmarkStart w:id="92" w:name="registration-request"/>
-      <w:bookmarkEnd w:id="92"/>
-      <w:r>
-        <w:t xml:space="preserve">Registration request</w:t>
-      </w:r>
-    </w:p>
-    <w:p>
-      <w:pPr>
-        <w:pStyle w:val="FirstParagraph"/>
-      </w:pPr>
-      <w:r>
-        <w:t xml:space="preserve">Message sent by the Hyperty Runtime Registry function to Registry Domain</w:t>
-      </w:r>
-      <w:r>
-        <w:t xml:space="preserve"> </w:t>
-      </w:r>
-      <w:r>
-        <w:t xml:space="preserve">server (Connector or Protostub).</w:t>
-      </w:r>
-    </w:p>
-    <w:p>
-      <w:pPr>
-        <w:pStyle w:val="SourceCode"/>
-      </w:pPr>
-      <w:r>
-        <w:rPr>
-          <w:rStyle w:val="VerbatimChar"/>
-        </w:rPr>
-        <w:t xml:space="preserve">"id" : "1"</w:t>
-      </w:r>
-      <w:r>
-        <w:br w:type="textWrapping"/>
-      </w:r>
-      <w:r>
-        <w:rPr>
-          <w:rStyle w:val="VerbatimChar"/>
-        </w:rPr>
-        <w:t xml:space="preserve">"type" : "CREATE",</w:t>
-      </w:r>
-      <w:r>
-        <w:br w:type="textWrapping"/>
-      </w:r>
-      <w:r>
-        <w:rPr>
-          <w:rStyle w:val="VerbatimChar"/>
-        </w:rPr>
-        <w:t xml:space="preserve">"from" : "hyperty-runtime://&lt;sp-domain&gt;/&lt;runtime-instance-identifier&gt;/registry",</w:t>
-      </w:r>
-      <w:r>
-        <w:br w:type="textWrapping"/>
-      </w:r>
-      <w:r>
-        <w:rPr>
-          <w:rStyle w:val="VerbatimChar"/>
-        </w:rPr>
-        <w:t xml:space="preserve">"to" : "domain://registry.&lt;sp-domain&gt;",</w:t>
-      </w:r>
-      <w:r>
-        <w:br w:type="textWrapping"/>
-      </w:r>
-      <w:r>
-        <w:rPr>
-          <w:rStyle w:val="VerbatimChar"/>
-        </w:rPr>
-        <w:t xml:space="preserve">"body" : { "value" : &lt;RegistryDataObject&gt; }</w:t>
-      </w:r>
-    </w:p>
-    <w:p>
-      <w:pPr>
-        <w:pStyle w:val="FirstParagraph"/>
-      </w:pPr>
-      <w:r>
-        <w:t xml:space="preserve">Message sent by the Registry Domain server (Connector or Protostub) to</w:t>
-      </w:r>
-      <w:r>
-        <w:t xml:space="preserve"> </w:t>
-      </w:r>
-      <w:r>
-        <w:t xml:space="preserve">Hyperty Runtime Registry function.</w:t>
-      </w:r>
-    </w:p>
-    <w:p>
-      <w:pPr>
-        <w:pStyle w:val="SourceCode"/>
-      </w:pPr>
-      <w:r>
-        <w:rPr>
-          <w:rStyle w:val="VerbatimChar"/>
-        </w:rPr>
-        <w:t xml:space="preserve">"id" : "&lt;1&gt;"</w:t>
-      </w:r>
-      <w:r>
-        <w:br w:type="textWrapping"/>
-      </w:r>
-      <w:r>
-        <w:rPr>
-          <w:rStyle w:val="VerbatimChar"/>
-        </w:rPr>
-        <w:t xml:space="preserve">"type" : "RESPONSE",</w:t>
-      </w:r>
-      <w:r>
-        <w:br w:type="textWrapping"/>
-      </w:r>
-      <w:r>
-        <w:rPr>
-          <w:rStyle w:val="VerbatimChar"/>
-        </w:rPr>
-        <w:t xml:space="preserve">"from" : "domain://registry.&lt;sp-domain&gt;",</w:t>
-      </w:r>
-      <w:r>
-        <w:br w:type="textWrapping"/>
-      </w:r>
-      <w:r>
-        <w:rPr>
-          <w:rStyle w:val="VerbatimChar"/>
-        </w:rPr>
-        <w:t xml:space="preserve">"to" : "hyperty-runtime://&lt;sp-domain&gt;/&lt;runtime-instance-identifier&gt;/registry",</w:t>
-      </w:r>
-      <w:r>
-        <w:br w:type="textWrapping"/>
-      </w:r>
-      <w:r>
-        <w:rPr>
-          <w:rStyle w:val="VerbatimChar"/>
-        </w:rPr>
-        <w:t xml:space="preserve">"body" : { "code": 200 }</w:t>
-      </w:r>
-    </w:p>
-    <w:p>
-      <w:pPr>
-        <w:pStyle w:val="Heading4"/>
-      </w:pPr>
-      <w:bookmarkStart w:id="93" w:name="unregistration-request"/>
-      <w:bookmarkEnd w:id="93"/>
-      <w:r>
-        <w:t xml:space="preserve">Unregistration request</w:t>
-      </w:r>
-    </w:p>
-    <w:p>
-      <w:pPr>
-        <w:pStyle w:val="FirstParagraph"/>
-      </w:pPr>
-      <w:r>
-        <w:t xml:space="preserve">Message sent by the Hyperty Runtime Registry function to Registry Domain</w:t>
-      </w:r>
-      <w:r>
-        <w:t xml:space="preserve"> </w:t>
-      </w:r>
-      <w:r>
-        <w:t xml:space="preserve">server (Connector or Protostub).</w:t>
-      </w:r>
-    </w:p>
-    <w:p>
-      <w:pPr>
-        <w:pStyle w:val="SourceCode"/>
-      </w:pPr>
-      <w:r>
-        <w:rPr>
-          <w:rStyle w:val="VerbatimChar"/>
-        </w:rPr>
-        <w:t xml:space="preserve">"id" : "4"</w:t>
-      </w:r>
-      <w:r>
-        <w:br w:type="textWrapping"/>
-      </w:r>
-      <w:r>
-        <w:rPr>
-          <w:rStyle w:val="VerbatimChar"/>
-        </w:rPr>
-        <w:t xml:space="preserve">"type" : "DELETE",</w:t>
-      </w:r>
-      <w:r>
-        <w:br w:type="textWrapping"/>
-      </w:r>
-      <w:r>
-        <w:rPr>
-          <w:rStyle w:val="VerbatimChar"/>
-        </w:rPr>
-        <w:t xml:space="preserve">"from" : "hyperty-runtime://&lt;sp-domain&gt;/&lt;runtime-instance-identifier&gt;/registry",</w:t>
-      </w:r>
-      <w:r>
-        <w:br w:type="textWrapping"/>
-      </w:r>
-      <w:r>
-        <w:rPr>
-          <w:rStyle w:val="VerbatimChar"/>
-        </w:rPr>
-        <w:t xml:space="preserve">"to" : "domain://registry.&lt;sp-domain&gt;",</w:t>
-      </w:r>
-      <w:r>
-        <w:br w:type="textWrapping"/>
-      </w:r>
-      <w:r>
-        <w:rPr>
-          <w:rStyle w:val="VerbatimChar"/>
-        </w:rPr>
-        <w:t xml:space="preserve">"body" : { "value" : &lt;RegistryDataObject&gt; }</w:t>
-      </w:r>
-    </w:p>
-    <w:p>
-      <w:pPr>
-        <w:pStyle w:val="FirstParagraph"/>
-      </w:pPr>
-      <w:r>
-        <w:t xml:space="preserve">Message sent by the Registry Domain server (Connector or Protostub) to</w:t>
-      </w:r>
-      <w:r>
-        <w:t xml:space="preserve"> </w:t>
-      </w:r>
-      <w:r>
-        <w:t xml:space="preserve">Hyperty Runtime Registry function.</w:t>
-      </w:r>
-    </w:p>
-    <w:p>
-      <w:pPr>
-        <w:pStyle w:val="SourceCode"/>
-      </w:pPr>
-      <w:r>
-        <w:rPr>
-          <w:rStyle w:val="VerbatimChar"/>
-        </w:rPr>
-        <w:t xml:space="preserve">"id" : "&lt;4&gt;"</w:t>
-      </w:r>
-      <w:r>
-        <w:br w:type="textWrapping"/>
-      </w:r>
-      <w:r>
-        <w:rPr>
-          <w:rStyle w:val="VerbatimChar"/>
-        </w:rPr>
-        <w:t xml:space="preserve">"type" : "RESPONSE",</w:t>
-      </w:r>
-      <w:r>
-        <w:br w:type="textWrapping"/>
-      </w:r>
-      <w:r>
-        <w:rPr>
-          <w:rStyle w:val="VerbatimChar"/>
-        </w:rPr>
-        <w:t xml:space="preserve">"from" : "domain://registry.&lt;sp-domain&gt;",</w:t>
-      </w:r>
-      <w:r>
-        <w:br w:type="textWrapping"/>
-      </w:r>
-      <w:r>
-        <w:rPr>
-          <w:rStyle w:val="VerbatimChar"/>
-        </w:rPr>
-        <w:t xml:space="preserve">"to" : "hyperty-runtime://&lt;sp-domain&gt;/&lt;runtime-instance-identifier&gt;/registry",</w:t>
-      </w:r>
-      <w:r>
-        <w:br w:type="textWrapping"/>
-      </w:r>
-      <w:r>
-        <w:rPr>
-          <w:rStyle w:val="VerbatimChar"/>
-        </w:rPr>
-        <w:t xml:space="preserve">"body" : { "code": 200 }</w:t>
-      </w:r>
-    </w:p>
-    <w:p>
-      <w:pPr>
-        <w:pStyle w:val="Heading4"/>
-      </w:pPr>
-      <w:bookmarkStart w:id="94" w:name="hyperty-instance-query-per-user"/>
-      <w:bookmarkEnd w:id="94"/>
-      <w:r>
-        <w:t xml:space="preserve">Hyperty Instance Query per User</w:t>
-      </w:r>
-    </w:p>
-    <w:p>
-      <w:pPr>
-        <w:pStyle w:val="FirstParagraph"/>
-      </w:pPr>
-      <w:r>
-        <w:t xml:space="preserve">Message sent by an Hyperty Instance to Registry Domain server (Connector</w:t>
-      </w:r>
-      <w:r>
-        <w:t xml:space="preserve"> </w:t>
-      </w:r>
-      <w:r>
-        <w:t xml:space="preserve">or Protostub).</w:t>
-      </w:r>
-    </w:p>
-    <w:p>
-      <w:pPr>
-        <w:pStyle w:val="SourceCode"/>
-      </w:pPr>
-      <w:r>
-        <w:rPr>
-          <w:rStyle w:val="VerbatimChar"/>
-        </w:rPr>
-        <w:t xml:space="preserve">"id" : "2",</w:t>
-      </w:r>
-      <w:r>
-        <w:br w:type="textWrapping"/>
-      </w:r>
-      <w:r>
-        <w:rPr>
-          <w:rStyle w:val="VerbatimChar"/>
-        </w:rPr>
-        <w:t xml:space="preserve">"type" : "READ",</w:t>
-      </w:r>
-      <w:r>
-        <w:br w:type="textWrapping"/>
-      </w:r>
-      <w:r>
-        <w:rPr>
-          <w:rStyle w:val="VerbatimChar"/>
-        </w:rPr>
-        <w:t xml:space="preserve">"from" : "hyperty://&lt;sp-domain&gt;/&lt;hyperty-instance-identifier&gt;",</w:t>
-      </w:r>
-      <w:r>
-        <w:br w:type="textWrapping"/>
-      </w:r>
-      <w:r>
-        <w:rPr>
-          <w:rStyle w:val="VerbatimChar"/>
-        </w:rPr>
-        <w:t xml:space="preserve">"to" : "domain://registry.&lt;sp1&gt;"</w:t>
-      </w:r>
-      <w:r>
-        <w:br w:type="textWrapping"/>
-      </w:r>
-      <w:r>
-        <w:rPr>
-          <w:rStyle w:val="VerbatimChar"/>
-        </w:rPr>
-        <w:t xml:space="preserve">"body" : { "resource" : "/hyperty-instance/user/&lt;userURL&gt;" }</w:t>
-      </w:r>
-    </w:p>
-    <w:p>
-      <w:pPr>
-        <w:pStyle w:val="FirstParagraph"/>
-      </w:pPr>
-      <w:r>
-        <w:rPr>
-          <w:b/>
-        </w:rPr>
-        <w:t xml:space="preserve">Response Message returning the discovered Hyperty Instances</w:t>
-      </w:r>
-    </w:p>
-    <w:p>
-      <w:pPr>
-        <w:pStyle w:val="BodyText"/>
-      </w:pPr>
-      <w:r>
-        <w:t xml:space="preserve">Message sent by Registry Domain server (Connector or Protostub) to an</w:t>
-      </w:r>
-      <w:r>
-        <w:t xml:space="preserve"> </w:t>
-      </w:r>
-      <w:r>
-        <w:t xml:space="preserve">Hyperty Instance.</w:t>
-      </w:r>
-    </w:p>
-    <w:p>
-      <w:pPr>
-        <w:pStyle w:val="SourceCode"/>
-      </w:pPr>
-      <w:r>
-        <w:rPr>
-          <w:rStyle w:val="VerbatimChar"/>
-        </w:rPr>
-        <w:t xml:space="preserve">"id" : "2"</w:t>
-      </w:r>
-      <w:r>
-        <w:br w:type="textWrapping"/>
-      </w:r>
-      <w:r>
-        <w:rPr>
-          <w:rStyle w:val="VerbatimChar"/>
-        </w:rPr>
-        <w:t xml:space="preserve">"type" : "RESPONSE",</w:t>
-      </w:r>
-      <w:r>
-        <w:br w:type="textWrapping"/>
-      </w:r>
-      <w:r>
-        <w:rPr>
-          <w:rStyle w:val="VerbatimChar"/>
-        </w:rPr>
-        <w:t xml:space="preserve">"from" : "domain://registry.&lt;sp-domain&gt;",</w:t>
-      </w:r>
-      <w:r>
-        <w:br w:type="textWrapping"/>
-      </w:r>
-      <w:r>
-        <w:rPr>
-          <w:rStyle w:val="VerbatimChar"/>
-        </w:rPr>
-        <w:t xml:space="preserve">"to" : "hyperty://&lt;sp-domain&gt;/&lt;hyperty-instance-identifier&gt;",</w:t>
-      </w:r>
-      <w:r>
-        <w:br w:type="textWrapping"/>
-      </w:r>
-      <w:r>
-        <w:rPr>
-          <w:rStyle w:val="VerbatimChar"/>
-        </w:rPr>
-        <w:t xml:space="preserve">"body" : { "code": 200, "value" : ["&lt;discoveredHypertyInstance&gt;"] }</w:t>
-      </w:r>
-    </w:p>
-    <w:p>
-      <w:pPr>
-        <w:pStyle w:val="Heading4"/>
-      </w:pPr>
-      <w:bookmarkStart w:id="95" w:name="data-object-query-per-user"/>
-      <w:bookmarkEnd w:id="95"/>
-      <w:r>
-        <w:t xml:space="preserve">Data Object Query per User</w:t>
-      </w:r>
-    </w:p>
-    <w:p>
-      <w:pPr>
-        <w:pStyle w:val="FirstParagraph"/>
-      </w:pPr>
-      <w:r>
-        <w:t xml:space="preserve">Message sent by an Hyperty Instance to Registry Domain server (Connector</w:t>
-      </w:r>
-      <w:r>
-        <w:t xml:space="preserve"> </w:t>
-      </w:r>
-      <w:r>
-        <w:t xml:space="preserve">or Protostub).</w:t>
-      </w:r>
-    </w:p>
-    <w:p>
-      <w:pPr>
-        <w:pStyle w:val="SourceCode"/>
-      </w:pPr>
-      <w:r>
-        <w:rPr>
-          <w:rStyle w:val="VerbatimChar"/>
-        </w:rPr>
-        <w:t xml:space="preserve">"id" : "3",</w:t>
-      </w:r>
-      <w:r>
-        <w:br w:type="textWrapping"/>
-      </w:r>
-      <w:r>
-        <w:rPr>
-          <w:rStyle w:val="VerbatimChar"/>
-        </w:rPr>
-        <w:t xml:space="preserve">"type" : "READ",</w:t>
-      </w:r>
-      <w:r>
-        <w:br w:type="textWrapping"/>
-      </w:r>
-      <w:r>
-        <w:rPr>
-          <w:rStyle w:val="VerbatimChar"/>
-        </w:rPr>
-        <w:t xml:space="preserve">"from" : "hyperty://&lt;sp-domain&gt;/&lt;hyperty-instance-identifier&gt;",</w:t>
-      </w:r>
-      <w:r>
-        <w:br w:type="textWrapping"/>
-      </w:r>
-      <w:r>
-        <w:rPr>
-          <w:rStyle w:val="VerbatimChar"/>
-        </w:rPr>
-        <w:t xml:space="preserve">"to" : "domain://registry.&lt;sp-domain&gt;"</w:t>
-      </w:r>
-      <w:r>
-        <w:br w:type="textWrapping"/>
-      </w:r>
-      <w:r>
-        <w:rPr>
-          <w:rStyle w:val="VerbatimChar"/>
-        </w:rPr>
-        <w:t xml:space="preserve">"body" : { "resource" : "/hyperty-data-object-instance/&lt;scheme&gt;/owner/&lt;userURL&gt;" }</w:t>
-      </w:r>
-    </w:p>
-    <w:p>
-      <w:pPr>
-        <w:pStyle w:val="FirstParagraph"/>
-      </w:pPr>
-      <w:r>
-        <w:rPr>
-          <w:b/>
-        </w:rPr>
-        <w:t xml:space="preserve">Response Message returning the discovered Hyperty Data Object</w:t>
-      </w:r>
-      <w:r>
-        <w:rPr>
-          <w:b/>
-        </w:rPr>
-        <w:t xml:space="preserve"> </w:t>
-      </w:r>
-      <w:r>
-        <w:rPr>
-          <w:b/>
-        </w:rPr>
-        <w:t xml:space="preserve">Instances</w:t>
-      </w:r>
-    </w:p>
-    <w:p>
-      <w:pPr>
-        <w:pStyle w:val="BodyText"/>
-      </w:pPr>
-      <w:r>
-        <w:t xml:space="preserve">Message sent by Registry Domain server (Connector or Protostub) to an</w:t>
-      </w:r>
-      <w:r>
-        <w:t xml:space="preserve"> </w:t>
-      </w:r>
-      <w:r>
-        <w:t xml:space="preserve">Hyperty Instance.</w:t>
-      </w:r>
-    </w:p>
-    <w:p>
-      <w:pPr>
-        <w:pStyle w:val="SourceCode"/>
-      </w:pPr>
-      <w:r>
-        <w:rPr>
-          <w:rStyle w:val="VerbatimChar"/>
-        </w:rPr>
-        <w:t xml:space="preserve">"id" : "3"</w:t>
-      </w:r>
-      <w:r>
-        <w:br w:type="textWrapping"/>
-      </w:r>
-      <w:r>
-        <w:rPr>
-          <w:rStyle w:val="VerbatimChar"/>
-        </w:rPr>
-        <w:t xml:space="preserve">"type" : "RESPONSE",</w:t>
-      </w:r>
-      <w:r>
-        <w:br w:type="textWrapping"/>
-      </w:r>
-      <w:r>
-        <w:rPr>
-          <w:rStyle w:val="VerbatimChar"/>
-        </w:rPr>
-        <w:t xml:space="preserve">"from" : "domain://registry.&lt;sp-domain&gt;",</w:t>
-      </w:r>
-      <w:r>
-        <w:br w:type="textWrapping"/>
-      </w:r>
-      <w:r>
-        <w:rPr>
-          <w:rStyle w:val="VerbatimChar"/>
-        </w:rPr>
-        <w:t xml:space="preserve">"to" : "hyperty://&lt;sp-domain&gt;/&lt;hyperty-instance-identifier&gt;",</w:t>
-      </w:r>
-      <w:r>
-        <w:br w:type="textWrapping"/>
-      </w:r>
-      <w:r>
-        <w:rPr>
-          <w:rStyle w:val="VerbatimChar"/>
-        </w:rPr>
-        <w:t xml:space="preserve">"body" : { "code": 200, "value" : ["&lt;DiscoveredDataObjectInstance&gt;"] }</w:t>
-      </w:r>
-    </w:p>
-    <w:p>
-      <w:pPr>
-        <w:pStyle w:val="Heading3"/>
-      </w:pPr>
-      <w:bookmarkStart w:id="96" w:name="hyperty-data-object-synchronisation-messages"/>
-      <w:bookmarkEnd w:id="96"/>
-      <w:r>
-        <w:t xml:space="preserve">Hyperty Data Object Synchronisation Messages</w:t>
-      </w:r>
-    </w:p>
-    <w:p>
-      <w:pPr>
-        <w:pStyle w:val="FirstParagraph"/>
-      </w:pPr>
-      <w:r>
-        <w:t xml:space="preserve">This doc specifies Messages that are used to manage Hyperty Data Object</w:t>
-      </w:r>
-      <w:r>
-        <w:t xml:space="preserve"> </w:t>
-      </w:r>
-      <w:r>
-        <w:t xml:space="preserve">Synchronisation, including:</w:t>
-      </w:r>
-    </w:p>
-    <w:p>
-      <w:pPr>
-        <w:pStyle w:val="Compact"/>
-        <w:numPr>
-          <w:numId w:val="1013"/>
-          <w:ilvl w:val="0"/>
-        </w:numPr>
-      </w:pPr>
-      <w:hyperlink w:anchor="synchronisation-management-by-syncher-reporter">
-        <w:r>
-          <w:rPr>
-            <w:rStyle w:val="Hyperlink"/>
-          </w:rPr>
-          <w:t xml:space="preserve">Synchronisation Management Messages by Syncher</w:t>
-        </w:r>
-        <w:r>
-          <w:rPr>
-            <w:rStyle w:val="Hyperlink"/>
-          </w:rPr>
-          <w:t xml:space="preserve"> </w:t>
-        </w:r>
-        <w:r>
-          <w:rPr>
-            <w:rStyle w:val="Hyperlink"/>
-          </w:rPr>
-          <w:t xml:space="preserve">Reporter</w:t>
-        </w:r>
-      </w:hyperlink>
-    </w:p>
-    <w:p>
-      <w:pPr>
-        <w:pStyle w:val="Compact"/>
-        <w:numPr>
-          <w:numId w:val="1013"/>
-          <w:ilvl w:val="0"/>
-        </w:numPr>
-      </w:pPr>
-      <w:hyperlink w:anchor="synchronisation-management-by-syncher-observer">
-        <w:r>
-          <w:rPr>
-            <w:rStyle w:val="Hyperlink"/>
-          </w:rPr>
-          <w:t xml:space="preserve">Synchronisation Management by Syncher</w:t>
-        </w:r>
-        <w:r>
-          <w:rPr>
-            <w:rStyle w:val="Hyperlink"/>
-          </w:rPr>
-          <w:t xml:space="preserve"> </w:t>
-        </w:r>
-        <w:r>
-          <w:rPr>
-            <w:rStyle w:val="Hyperlink"/>
-          </w:rPr>
-          <w:t xml:space="preserve">Observer</w:t>
-        </w:r>
-      </w:hyperlink>
-    </w:p>
-    <w:p>
-      <w:pPr>
-        <w:pStyle w:val="Compact"/>
-        <w:numPr>
-          <w:numId w:val="1013"/>
-          <w:ilvl w:val="0"/>
-        </w:numPr>
-      </w:pPr>
-      <w:hyperlink w:anchor="synchronisation-management-by-sync-manager-reporter">
-        <w:r>
-          <w:rPr>
-            <w:rStyle w:val="Hyperlink"/>
-          </w:rPr>
-          <w:t xml:space="preserve">Synchronisation management by Sync Manager</w:t>
-        </w:r>
-        <w:r>
-          <w:rPr>
-            <w:rStyle w:val="Hyperlink"/>
-          </w:rPr>
-          <w:t xml:space="preserve"> </w:t>
-        </w:r>
-        <w:r>
-          <w:rPr>
-            <w:rStyle w:val="Hyperlink"/>
-          </w:rPr>
-          <w:t xml:space="preserve">Reporter</w:t>
-        </w:r>
-      </w:hyperlink>
-    </w:p>
-    <w:p>
-      <w:pPr>
-        <w:pStyle w:val="Compact"/>
-        <w:numPr>
-          <w:numId w:val="1013"/>
-          <w:ilvl w:val="0"/>
-        </w:numPr>
-      </w:pPr>
-      <w:hyperlink w:anchor="synchronisation-management-by-sync-manager-observer">
-        <w:r>
-          <w:rPr>
-            <w:rStyle w:val="Hyperlink"/>
-          </w:rPr>
-          <w:t xml:space="preserve">Synchronisation management by Sync Manager</w:t>
-        </w:r>
-        <w:r>
-          <w:rPr>
-            <w:rStyle w:val="Hyperlink"/>
-          </w:rPr>
-          <w:t xml:space="preserve"> </w:t>
-        </w:r>
-        <w:r>
-          <w:rPr>
-            <w:rStyle w:val="Hyperlink"/>
-          </w:rPr>
-          <w:t xml:space="preserve">Observer</w:t>
-        </w:r>
-      </w:hyperlink>
-    </w:p>
-    <w:p>
-      <w:pPr>
-        <w:pStyle w:val="Compact"/>
-        <w:numPr>
-          <w:numId w:val="1013"/>
-          <w:ilvl w:val="0"/>
-        </w:numPr>
-      </w:pPr>
-      <w:hyperlink w:anchor="synchronisation-management-by-message-node">
-        <w:r>
-          <w:rPr>
-            <w:rStyle w:val="Hyperlink"/>
-          </w:rPr>
-          <w:t xml:space="preserve">Synchronisation Management by Message</w:t>
-        </w:r>
-        <w:r>
-          <w:rPr>
-            <w:rStyle w:val="Hyperlink"/>
-          </w:rPr>
-          <w:t xml:space="preserve"> </w:t>
-        </w:r>
-        <w:r>
-          <w:rPr>
-            <w:rStyle w:val="Hyperlink"/>
-          </w:rPr>
-          <w:t xml:space="preserve">Node</w:t>
-        </w:r>
-      </w:hyperlink>
-    </w:p>
-    <w:p>
-      <w:pPr>
-        <w:pStyle w:val="Compact"/>
-        <w:numPr>
-          <w:numId w:val="1013"/>
-          <w:ilvl w:val="0"/>
-        </w:numPr>
-      </w:pPr>
-      <w:hyperlink w:anchor="synchronisation-messages-among-synchers">
-        <w:r>
-          <w:rPr>
-            <w:rStyle w:val="Hyperlink"/>
-          </w:rPr>
-          <w:t xml:space="preserve">Synchronisation Messages among</w:t>
-        </w:r>
-        <w:r>
-          <w:rPr>
-            <w:rStyle w:val="Hyperlink"/>
-          </w:rPr>
-          <w:t xml:space="preserve"> </w:t>
-        </w:r>
-        <w:r>
-          <w:rPr>
-            <w:rStyle w:val="Hyperlink"/>
-          </w:rPr>
-          <w:t xml:space="preserve">Synchers</w:t>
-        </w:r>
-      </w:hyperlink>
-    </w:p>
-    <w:p>
-      <w:pPr>
-        <w:pStyle w:val="FirstParagraph"/>
-      </w:pPr>
-      <w:r>
-        <w:t xml:space="preserve">where,</w:t>
-      </w:r>
-    </w:p>
-    <w:p>
-      <w:pPr>
-        <w:pStyle w:val="Compact"/>
-        <w:numPr>
-          <w:numId w:val="1014"/>
-          <w:ilvl w:val="0"/>
-        </w:numPr>
-      </w:pPr>
-      <w:r>
-        <w:rPr>
-          <w:rStyle w:val="VerbatimChar"/>
-        </w:rPr>
-        <w:t xml:space="preserve">&lt;ObjectURL&gt;</w:t>
-      </w:r>
-      <w:r>
-        <w:t xml:space="preserve"> </w:t>
-      </w:r>
-      <w:r>
-        <w:t xml:space="preserve">is any valid</w:t>
-      </w:r>
-      <w:r>
-        <w:t xml:space="preserve"> </w:t>
-      </w:r>
-      <w:hyperlink r:id="rId97">
-        <w:r>
-          <w:rPr>
-            <w:rStyle w:val="Hyperlink"/>
-          </w:rPr>
-          <w:t xml:space="preserve">Data Object</w:t>
-        </w:r>
-        <w:r>
-          <w:rPr>
-            <w:rStyle w:val="Hyperlink"/>
-          </w:rPr>
-          <w:t xml:space="preserve"> </w:t>
-        </w:r>
-        <w:r>
-          <w:rPr>
-            <w:rStyle w:val="Hyperlink"/>
-          </w:rPr>
-          <w:t xml:space="preserve">URL</w:t>
-        </w:r>
-      </w:hyperlink>
-      <w:r>
-        <w:t xml:space="preserve"> </w:t>
-      </w:r>
-      <w:r>
-        <w:t xml:space="preserve">including CommunicationURL, ConnectionURL and ContextURL. Example:</w:t>
-      </w:r>
-      <w:r>
-        <w:t xml:space="preserve"> </w:t>
-      </w:r>
-      <w:r>
-        <w:rPr>
-          <w:rStyle w:val="VerbatimChar"/>
-        </w:rPr>
-        <w:t xml:space="preserve">"comm://example.com/&lt;alice&gt;/123456"</w:t>
-      </w:r>
-    </w:p>
-    <w:p>
-      <w:pPr>
-        <w:pStyle w:val="Compact"/>
-        <w:numPr>
-          <w:numId w:val="1014"/>
-          <w:ilvl w:val="0"/>
-        </w:numPr>
-      </w:pPr>
-      <w:r>
-        <w:rPr>
-          <w:rStyle w:val="VerbatimChar"/>
-        </w:rPr>
-        <w:t xml:space="preserve">&lt;json object&gt;</w:t>
-      </w:r>
-      <w:r>
-        <w:t xml:space="preserve"> </w:t>
-      </w:r>
-      <w:r>
-        <w:t xml:space="preserve">is the Data Object instance itself</w:t>
-      </w:r>
-    </w:p>
-    <w:p>
-      <w:pPr>
-        <w:pStyle w:val="Compact"/>
-        <w:numPr>
-          <w:numId w:val="1014"/>
-          <w:ilvl w:val="0"/>
-        </w:numPr>
-      </w:pPr>
-      <w:r>
-        <w:rPr>
-          <w:rStyle w:val="VerbatimChar"/>
-        </w:rPr>
-        <w:t xml:space="preserve">&lt;ChildDataObject&gt;</w:t>
-      </w:r>
-      <w:r>
-        <w:t xml:space="preserve"> </w:t>
-      </w:r>
-      <w:r>
-        <w:t xml:space="preserve">is a Child Data Object instance itself</w:t>
-      </w:r>
-    </w:p>
-    <w:p>
-      <w:pPr>
-        <w:pStyle w:val="Heading4"/>
-      </w:pPr>
-      <w:bookmarkStart w:id="98" w:name="synchronisation-management-by-syncher-reporter"/>
-      <w:bookmarkEnd w:id="98"/>
-      <w:r>
-        <w:t xml:space="preserve">Synchronisation Management by Syncher Reporter</w:t>
-      </w:r>
-    </w:p>
-    <w:p>
-      <w:pPr>
-        <w:pStyle w:val="Heading5"/>
-      </w:pPr>
-      <w:bookmarkStart w:id="99" w:name="hyperty-data-object-creation"/>
-      <w:bookmarkEnd w:id="99"/>
-      <w:r>
-        <w:t xml:space="preserve">Hyperty Data Object Creation</w:t>
-      </w:r>
-    </w:p>
-    <w:p>
-      <w:pPr>
-        <w:pStyle w:val="FirstParagraph"/>
-      </w:pPr>
-      <w:r>
-        <w:t xml:space="preserve">Message sent by the Reporter Syncher Hyperty to Reporter Runtime Sync</w:t>
-      </w:r>
-      <w:r>
-        <w:t xml:space="preserve"> </w:t>
-      </w:r>
-      <w:r>
-        <w:t xml:space="preserve">Manager.</w:t>
-      </w:r>
-    </w:p>
-    <w:p>
-      <w:pPr>
-        <w:pStyle w:val="SourceCode"/>
-      </w:pPr>
-      <w:r>
-        <w:rPr>
-          <w:rStyle w:val="VerbatimChar"/>
-        </w:rPr>
-        <w:t xml:space="preserve">"id" : "1"</w:t>
-      </w:r>
-      <w:r>
-        <w:br w:type="textWrapping"/>
-      </w:r>
-      <w:r>
-        <w:rPr>
-          <w:rStyle w:val="VerbatimChar"/>
-        </w:rPr>
-        <w:t xml:space="preserve">"type" : "CREATE",</w:t>
-      </w:r>
-      <w:r>
-        <w:br w:type="textWrapping"/>
-      </w:r>
-      <w:r>
-        <w:rPr>
-          <w:rStyle w:val="VerbatimChar"/>
-        </w:rPr>
-        <w:t xml:space="preserve">"from" : "hyperty://&lt;sp-domain&gt;/&lt;hyperty-instance-identifier&gt;",</w:t>
-      </w:r>
-      <w:r>
-        <w:br w:type="textWrapping"/>
-      </w:r>
-      <w:r>
-        <w:rPr>
-          <w:rStyle w:val="VerbatimChar"/>
-        </w:rPr>
-        <w:t xml:space="preserve">"to" : "hyperty-runtime://&lt;sp-domain&gt;/&lt;hyperty-runtime-instance-identifier&gt;/sm",</w:t>
-      </w:r>
-      <w:r>
-        <w:br w:type="textWrapping"/>
-      </w:r>
-      <w:r>
-        <w:rPr>
-          <w:rStyle w:val="VerbatimChar"/>
-        </w:rPr>
-        <w:t xml:space="preserve">"body" : { "resource" : "&lt;ObjectURL&gt;", "authorise" : [{"HypertyURL"}], "value" : "&lt;json object&gt; , "schema" : "hyperty-catalogue://&lt;sp-domain&gt;/dataObjectSchema/&lt;schema-identifier&gt;" }</w:t>
-      </w:r>
-    </w:p>
-    <w:p>
-      <w:pPr>
-        <w:pStyle w:val="FirstParagraph"/>
-      </w:pPr>
-      <w:r>
-        <w:rPr>
-          <w:b/>
-        </w:rPr>
-        <w:t xml:space="preserve">note:</w:t>
-      </w:r>
-      <w:r>
-        <w:t xml:space="preserve"> </w:t>
-      </w:r>
-      <w:r>
-        <w:rPr>
-          <w:rStyle w:val="VerbatimChar"/>
-        </w:rPr>
-        <w:t xml:space="preserve">"resource"</w:t>
-      </w:r>
-      <w:r>
-        <w:t xml:space="preserve"> </w:t>
-      </w:r>
-      <w:r>
-        <w:t xml:space="preserve">is present in the body in case the ObjectURL is</w:t>
-      </w:r>
-      <w:r>
-        <w:t xml:space="preserve"> </w:t>
-      </w:r>
-      <w:r>
-        <w:t xml:space="preserve">already known by the reporter eg in a Reporter delegation procedure.</w:t>
-      </w:r>
-    </w:p>
-    <w:p>
-      <w:pPr>
-        <w:pStyle w:val="Heading6"/>
-      </w:pPr>
-      <w:bookmarkStart w:id="100" w:name="response"/>
-      <w:bookmarkEnd w:id="100"/>
-      <w:r>
-        <w:t xml:space="preserve">Response</w:t>
-      </w:r>
-    </w:p>
-    <w:p>
-      <w:pPr>
-        <w:pStyle w:val="FirstParagraph"/>
-      </w:pPr>
-      <w:r>
-        <w:t xml:space="preserve">Reporter Runtime Sync Manager Response Message sent to the Reporter</w:t>
-      </w:r>
-      <w:r>
-        <w:t xml:space="preserve"> </w:t>
-      </w:r>
-      <w:r>
-        <w:t xml:space="preserve">Syncher Hyperty to confirm Object Data creation.</w:t>
-      </w:r>
-    </w:p>
-    <w:p>
-      <w:pPr>
-        <w:pStyle w:val="SourceCode"/>
-      </w:pPr>
-      <w:r>
-        <w:rPr>
-          <w:rStyle w:val="VerbatimChar"/>
-        </w:rPr>
-        <w:t xml:space="preserve">"id" : "1"</w:t>
-      </w:r>
-      <w:r>
-        <w:br w:type="textWrapping"/>
-      </w:r>
-      <w:r>
-        <w:rPr>
-          <w:rStyle w:val="VerbatimChar"/>
-        </w:rPr>
-        <w:t xml:space="preserve">"type" : "RESPONSE",</w:t>
-      </w:r>
-      <w:r>
-        <w:br w:type="textWrapping"/>
-      </w:r>
-      <w:r>
-        <w:rPr>
-          <w:rStyle w:val="VerbatimChar"/>
-        </w:rPr>
-        <w:t xml:space="preserve">"from" : "hyperty-runtime://&lt;sp-domain&gt;/&lt;hyperty-runtime-instance-identifier&gt;/sm",</w:t>
-      </w:r>
-      <w:r>
-        <w:br w:type="textWrapping"/>
-      </w:r>
-      <w:r>
-        <w:rPr>
-          <w:rStyle w:val="VerbatimChar"/>
-        </w:rPr>
-        <w:t xml:space="preserve">"to" : "hyperty://&lt;sp-domain&gt;/&lt;hyperty-instance-identifier&gt;",</w:t>
-      </w:r>
-      <w:r>
-        <w:br w:type="textWrapping"/>
-      </w:r>
-      <w:r>
-        <w:rPr>
-          <w:rStyle w:val="VerbatimChar"/>
-        </w:rPr>
-        <w:t xml:space="preserve">"body" : { "code" : "200", "value" : "{ "resource" : "&lt;ObjectURL&gt;", "childrenResources" : [{"&lt;resource-children-name&gt;"}] } }</w:t>
-      </w:r>
-    </w:p>
-    <w:p>
-      <w:pPr>
-        <w:pStyle w:val="FirstParagraph"/>
-      </w:pPr>
-      <w:r>
-        <w:t xml:space="preserve">Reporter Runtime Sync Manager forwards to the Reporter Syncher Hyperty,</w:t>
-      </w:r>
-      <w:r>
-        <w:t xml:space="preserve"> </w:t>
-      </w:r>
-      <w:r>
-        <w:t xml:space="preserve">Response Messages sent by invited Observer Hyperties.</w:t>
-      </w:r>
-    </w:p>
-    <w:p>
-      <w:pPr>
-        <w:pStyle w:val="SourceCode"/>
-      </w:pPr>
-      <w:r>
-        <w:rPr>
-          <w:rStyle w:val="VerbatimChar"/>
-        </w:rPr>
-        <w:t xml:space="preserve">"id" : "1"</w:t>
-      </w:r>
-      <w:r>
-        <w:br w:type="textWrapping"/>
-      </w:r>
-      <w:r>
-        <w:rPr>
-          <w:rStyle w:val="VerbatimChar"/>
-        </w:rPr>
-        <w:t xml:space="preserve">"type" : "RESPONSE",</w:t>
-      </w:r>
-      <w:r>
-        <w:br w:type="textWrapping"/>
-      </w:r>
-      <w:r>
-        <w:rPr>
-          <w:rStyle w:val="VerbatimChar"/>
-        </w:rPr>
-        <w:t xml:space="preserve">"from" : "hyperty-runtime://&lt;sp-domain&gt;/&lt;hyperty-runtime-instance-identifier&gt;/sm",</w:t>
-      </w:r>
-      <w:r>
-        <w:br w:type="textWrapping"/>
-      </w:r>
-      <w:r>
-        <w:rPr>
-          <w:rStyle w:val="VerbatimChar"/>
-        </w:rPr>
-        <w:t xml:space="preserve">"to" : "hyperty://&lt;sp-domain&gt;/&lt;hyperty-instance-identifier&gt;",</w:t>
-      </w:r>
-      <w:r>
-        <w:br w:type="textWrapping"/>
-      </w:r>
-      <w:r>
-        <w:rPr>
-          <w:rStyle w:val="VerbatimChar"/>
-        </w:rPr>
-        <w:t xml:space="preserve">"body" : { "code" : "1XX\2XX" , "source" : "hyperty://&lt;sp-domain&gt;/&lt;hyperty-observer-instance-identifier&gt;" }</w:t>
-      </w:r>
-    </w:p>
-    <w:p>
-      <w:pPr>
-        <w:pStyle w:val="Heading5"/>
-      </w:pPr>
-      <w:bookmarkStart w:id="101" w:name="delete-data-object-requested-by-reporter"/>
-      <w:bookmarkEnd w:id="101"/>
-      <w:r>
-        <w:t xml:space="preserve">Delete Data Object requested by Reporter</w:t>
-      </w:r>
-    </w:p>
-    <w:p>
-      <w:pPr>
-        <w:pStyle w:val="FirstParagraph"/>
-      </w:pPr>
-      <w:r>
-        <w:t xml:space="preserve">Message sent by Object Reporter Hyperty to Reporter Runtime Sync</w:t>
-      </w:r>
-      <w:r>
-        <w:t xml:space="preserve"> </w:t>
-      </w:r>
-      <w:r>
-        <w:t xml:space="preserve">Manager.</w:t>
-      </w:r>
-    </w:p>
-    <w:p>
-      <w:pPr>
-        <w:pStyle w:val="SourceCode"/>
-      </w:pPr>
-      <w:r>
-        <w:rPr>
-          <w:rStyle w:val="VerbatimChar"/>
-        </w:rPr>
-        <w:t xml:space="preserve">"id" : "6"</w:t>
-      </w:r>
-      <w:r>
-        <w:br w:type="textWrapping"/>
-      </w:r>
-      <w:r>
-        <w:rPr>
-          <w:rStyle w:val="VerbatimChar"/>
-        </w:rPr>
-        <w:t xml:space="preserve">"type" : "DELETE",</w:t>
-      </w:r>
-      <w:r>
-        <w:br w:type="textWrapping"/>
-      </w:r>
-      <w:r>
-        <w:rPr>
-          <w:rStyle w:val="VerbatimChar"/>
-        </w:rPr>
-        <w:t xml:space="preserve">"from" : "hyperty://&lt;sp-domain&gt;/&lt;hyperty-instance-identifier&gt;",</w:t>
-      </w:r>
-      <w:r>
-        <w:br w:type="textWrapping"/>
-      </w:r>
-      <w:r>
-        <w:rPr>
-          <w:rStyle w:val="VerbatimChar"/>
-        </w:rPr>
-        <w:t xml:space="preserve">"to" : "hyperty-runtime://&lt;sp-domain&gt;/&lt;hyperty-runtime-instance-identifier&gt;/sm",</w:t>
-      </w:r>
-      <w:r>
-        <w:br w:type="textWrapping"/>
-      </w:r>
-      <w:r>
-        <w:rPr>
-          <w:rStyle w:val="VerbatimChar"/>
-        </w:rPr>
-        <w:t xml:space="preserve">"body" : { "resource" : "&lt;ObjectURL&gt;" }</w:t>
-      </w:r>
-    </w:p>
-    <w:p>
-      <w:pPr>
-        <w:pStyle w:val="Heading6"/>
-      </w:pPr>
-      <w:bookmarkStart w:id="102" w:name="response-1"/>
-      <w:bookmarkEnd w:id="102"/>
-      <w:r>
-        <w:t xml:space="preserve">Response</w:t>
-      </w:r>
-    </w:p>
-    <w:p>
-      <w:pPr>
-        <w:pStyle w:val="FirstParagraph"/>
-      </w:pPr>
-      <w:r>
-        <w:t xml:space="preserve">Response Message sent back by Reporter Runtime Sync Manager to Object</w:t>
-      </w:r>
-      <w:r>
-        <w:t xml:space="preserve"> </w:t>
-      </w:r>
-      <w:r>
-        <w:t xml:space="preserve">Reporter Hyperty.</w:t>
-      </w:r>
-    </w:p>
-    <w:p>
-      <w:pPr>
-        <w:pStyle w:val="SourceCode"/>
-      </w:pPr>
-      <w:r>
-        <w:rPr>
-          <w:rStyle w:val="VerbatimChar"/>
-        </w:rPr>
-        <w:t xml:space="preserve">"id" : "6"</w:t>
-      </w:r>
-      <w:r>
-        <w:br w:type="textWrapping"/>
-      </w:r>
-      <w:r>
-        <w:rPr>
-          <w:rStyle w:val="VerbatimChar"/>
-        </w:rPr>
-        <w:t xml:space="preserve">"type" : "RESPONSE",</w:t>
-      </w:r>
-      <w:r>
-        <w:br w:type="textWrapping"/>
-      </w:r>
-      <w:r>
-        <w:rPr>
-          <w:rStyle w:val="VerbatimChar"/>
-        </w:rPr>
-        <w:t xml:space="preserve">"from" : "hyperty-runtime://&lt;sp-domain&gt;/&lt;hyperty-runtime-instance-identifier&gt;/sm",</w:t>
-      </w:r>
-      <w:r>
-        <w:br w:type="textWrapping"/>
-      </w:r>
-      <w:r>
-        <w:rPr>
-          <w:rStyle w:val="VerbatimChar"/>
-        </w:rPr>
-        <w:t xml:space="preserve">"to" : "hyperty://&lt;sp-domain&gt;/&lt;hyperty-instance-identifier&gt;",</w:t>
-      </w:r>
-      <w:r>
-        <w:br w:type="textWrapping"/>
-      </w:r>
-      <w:r>
-        <w:rPr>
-          <w:rStyle w:val="VerbatimChar"/>
-        </w:rPr>
-        <w:t xml:space="preserve">"body" : { "code" : "200" }</w:t>
-      </w:r>
-    </w:p>
-    <w:p>
-      <w:pPr>
-        <w:pStyle w:val="Heading4"/>
-      </w:pPr>
-      <w:bookmarkStart w:id="103" w:name="synchronisation-management-by-syncher-observer"/>
-      <w:bookmarkEnd w:id="103"/>
-      <w:r>
-        <w:t xml:space="preserve">Synchronisation Management by Syncher Observer</w:t>
-      </w:r>
-    </w:p>
-    <w:p>
-      <w:pPr>
-        <w:pStyle w:val="Heading5"/>
-      </w:pPr>
-      <w:bookmarkStart w:id="104" w:name="hyperty-request-to-be-an-observer"/>
-      <w:bookmarkEnd w:id="104"/>
-      <w:r>
-        <w:t xml:space="preserve">Hyperty request to be an Observer</w:t>
-      </w:r>
-    </w:p>
-    <w:p>
-      <w:pPr>
-        <w:pStyle w:val="FirstParagraph"/>
-      </w:pPr>
-      <w:r>
-        <w:t xml:space="preserve">Message sent by Observer (candidate) Hyperty Instance to the Observer</w:t>
-      </w:r>
-      <w:r>
-        <w:t xml:space="preserve"> </w:t>
-      </w:r>
-      <w:r>
-        <w:t xml:space="preserve">Runtime Sync Manager.</w:t>
-      </w:r>
-    </w:p>
-    <w:p>
-      <w:pPr>
-        <w:pStyle w:val="SourceCode"/>
-      </w:pPr>
-      <w:r>
-        <w:rPr>
-          <w:rStyle w:val="VerbatimChar"/>
-        </w:rPr>
-        <w:t xml:space="preserve">"id" : "1"</w:t>
-      </w:r>
-      <w:r>
-        <w:br w:type="textWrapping"/>
-      </w:r>
-      <w:r>
-        <w:rPr>
-          <w:rStyle w:val="VerbatimChar"/>
-        </w:rPr>
-        <w:t xml:space="preserve">"type" : "SUBSCRIBE",</w:t>
-      </w:r>
-      <w:r>
-        <w:br w:type="textWrapping"/>
-      </w:r>
-      <w:r>
-        <w:rPr>
-          <w:rStyle w:val="VerbatimChar"/>
-        </w:rPr>
-        <w:t xml:space="preserve">"from" : "hyperty://&lt;observer-sp-domain&gt;/&lt;hyperty-observer-instance-identifier&gt;",</w:t>
-      </w:r>
-      <w:r>
-        <w:br w:type="textWrapping"/>
-      </w:r>
-      <w:r>
-        <w:rPr>
-          <w:rStyle w:val="VerbatimChar"/>
-        </w:rPr>
-        <w:t xml:space="preserve">"to" : "hyperty-runtime://&lt;observer-sp-domain&gt;/&lt;hyperty-observer-runtime-instance-identifier&gt;/sm",</w:t>
-      </w:r>
-      <w:r>
-        <w:br w:type="textWrapping"/>
-      </w:r>
-      <w:r>
-        <w:rPr>
-          <w:rStyle w:val="VerbatimChar"/>
-        </w:rPr>
-        <w:t xml:space="preserve">"body" : { "resource" : "&lt;ObjectURL&gt;" , "childrenResources" : [{"&lt;resource-children-name&gt;"}], "schema" : "hyperty-catalogue://&lt;sp-domain&gt;/dataObjectSchema/&lt;schema-identifier&gt;" }</w:t>
-      </w:r>
-    </w:p>
-    <w:p>
-      <w:pPr>
-        <w:pStyle w:val="Heading6"/>
-      </w:pPr>
-      <w:bookmarkStart w:id="105" w:name="response-2"/>
-      <w:bookmarkEnd w:id="105"/>
-      <w:r>
-        <w:t xml:space="preserve">Response</w:t>
-      </w:r>
-    </w:p>
-    <w:p>
-      <w:pPr>
-        <w:pStyle w:val="FirstParagraph"/>
-      </w:pPr>
-      <w:r>
-        <w:t xml:space="preserve">200OK Response Message sent back by Observer Runtime Sync Manager to</w:t>
-      </w:r>
-      <w:r>
-        <w:t xml:space="preserve"> </w:t>
-      </w:r>
-      <w:r>
-        <w:t xml:space="preserve">Observer Hyperty Instance containing in the body the most updated</w:t>
-      </w:r>
-      <w:r>
-        <w:t xml:space="preserve"> </w:t>
-      </w:r>
-      <w:r>
-        <w:t xml:space="preserve">version of Data Object.</w:t>
-      </w:r>
-    </w:p>
-    <w:p>
-      <w:pPr>
-        <w:pStyle w:val="SourceCode"/>
-      </w:pPr>
-      <w:r>
-        <w:rPr>
-          <w:rStyle w:val="VerbatimChar"/>
-        </w:rPr>
-        <w:t xml:space="preserve">"id" : "1"</w:t>
-      </w:r>
-      <w:r>
-        <w:br w:type="textWrapping"/>
-      </w:r>
-      <w:r>
-        <w:rPr>
-          <w:rStyle w:val="VerbatimChar"/>
-        </w:rPr>
-        <w:t xml:space="preserve">"type" : "RESPONSE",</w:t>
-      </w:r>
-      <w:r>
-        <w:br w:type="textWrapping"/>
-      </w:r>
-      <w:r>
-        <w:rPr>
-          <w:rStyle w:val="VerbatimChar"/>
-        </w:rPr>
-        <w:t xml:space="preserve">"from" : "hyperty-runtime://&lt;observer-sp-domain&gt;/&lt;hyperty-observer-runtime-instance-identifier&gt;/sm",</w:t>
-      </w:r>
-      <w:r>
-        <w:br w:type="textWrapping"/>
-      </w:r>
-      <w:r>
-        <w:rPr>
-          <w:rStyle w:val="VerbatimChar"/>
-        </w:rPr>
-        <w:t xml:space="preserve">"to" : "hyperty://&lt;observer-sp-domain&gt;/&lt;hyperty-observer-instance-identifier&gt;",</w:t>
-      </w:r>
-      <w:r>
-        <w:br w:type="textWrapping"/>
-      </w:r>
-      <w:r>
-        <w:rPr>
-          <w:rStyle w:val="VerbatimChar"/>
-        </w:rPr>
-        <w:t xml:space="preserve">"body" : { "code" : "2XX", "value" : "&lt;data object&gt;"  }</w:t>
-      </w:r>
-    </w:p>
-    <w:p>
-      <w:pPr>
-        <w:pStyle w:val="Heading5"/>
-      </w:pPr>
-      <w:bookmarkStart w:id="106" w:name="data-object-unsubscription-request-by-observer-hyperty"/>
-      <w:bookmarkEnd w:id="106"/>
-      <w:r>
-        <w:t xml:space="preserve">Data Object Unsubscription request by Observer Hyperty</w:t>
-      </w:r>
-    </w:p>
-    <w:p>
-      <w:pPr>
-        <w:pStyle w:val="FirstParagraph"/>
-      </w:pPr>
-      <w:r>
-        <w:t xml:space="preserve">Message sent by Object Observer Hyperty to Runtime Observer Sync Manager</w:t>
-      </w:r>
-      <w:r>
-        <w:t xml:space="preserve"> </w:t>
-      </w:r>
-      <w:r>
-        <w:t xml:space="preserve">.</w:t>
-      </w:r>
-    </w:p>
-    <w:p>
-      <w:pPr>
-        <w:pStyle w:val="SourceCode"/>
-      </w:pPr>
-      <w:r>
-        <w:rPr>
-          <w:rStyle w:val="VerbatimChar"/>
-        </w:rPr>
-        <w:t xml:space="preserve">"id" : "7"</w:t>
-      </w:r>
-      <w:r>
-        <w:br w:type="textWrapping"/>
-      </w:r>
-      <w:r>
-        <w:rPr>
-          <w:rStyle w:val="VerbatimChar"/>
-        </w:rPr>
-        <w:t xml:space="preserve">"type" : "UNSUBSCRIBE",</w:t>
-      </w:r>
-      <w:r>
-        <w:br w:type="textWrapping"/>
-      </w:r>
-      <w:r>
-        <w:rPr>
-          <w:rStyle w:val="VerbatimChar"/>
-        </w:rPr>
-        <w:t xml:space="preserve">"from" : "hyperty://&lt;observer-sp-domain&gt;/&lt;hyperty-observer-instance-identifier&gt;",</w:t>
-      </w:r>
-      <w:r>
-        <w:br w:type="textWrapping"/>
-      </w:r>
-      <w:r>
-        <w:rPr>
-          <w:rStyle w:val="VerbatimChar"/>
-        </w:rPr>
-        <w:t xml:space="preserve">"to" : "hyperty-runtime://&lt;observer-sp-domain&gt;/&lt;hyperty-observer-runtime-instance-identifier&gt;/sm",</w:t>
-      </w:r>
-      <w:r>
-        <w:br w:type="textWrapping"/>
-      </w:r>
-      <w:r>
-        <w:rPr>
-          <w:rStyle w:val="VerbatimChar"/>
-        </w:rPr>
-        <w:t xml:space="preserve">"body" : { "resource" : "&lt;ObjectURL&gt;" , "childrenResources" : [{"&lt;resource-children-name&gt;"}]}</w:t>
-      </w:r>
-    </w:p>
-    <w:p>
-      <w:pPr>
-        <w:pStyle w:val="Heading6"/>
-      </w:pPr>
-      <w:bookmarkStart w:id="107" w:name="unsubscription-response"/>
-      <w:bookmarkEnd w:id="107"/>
-      <w:r>
-        <w:t xml:space="preserve">Unsubscription Response</w:t>
-      </w:r>
-    </w:p>
-    <w:p>
-      <w:pPr>
-        <w:pStyle w:val="FirstParagraph"/>
-      </w:pPr>
-      <w:r>
-        <w:t xml:space="preserve">Response Message sent back by Runtime Observer Sync Manager to Object</w:t>
-      </w:r>
-      <w:r>
-        <w:t xml:space="preserve"> </w:t>
-      </w:r>
-      <w:r>
-        <w:t xml:space="preserve">Observer Hyperty.</w:t>
-      </w:r>
-    </w:p>
-    <w:p>
-      <w:pPr>
-        <w:pStyle w:val="SourceCode"/>
-      </w:pPr>
-      <w:r>
-        <w:rPr>
-          <w:rStyle w:val="VerbatimChar"/>
-        </w:rPr>
-        <w:t xml:space="preserve">"id" : "7"</w:t>
-      </w:r>
-      <w:r>
-        <w:br w:type="textWrapping"/>
-      </w:r>
-      <w:r>
-        <w:rPr>
-          <w:rStyle w:val="VerbatimChar"/>
-        </w:rPr>
-        <w:t xml:space="preserve">"type" : "RESPONSE",</w:t>
-      </w:r>
-      <w:r>
-        <w:br w:type="textWrapping"/>
-      </w:r>
-      <w:r>
-        <w:rPr>
-          <w:rStyle w:val="VerbatimChar"/>
-        </w:rPr>
-        <w:t xml:space="preserve">"from" : "hyperty-runtime://&lt;observer-sp-domain&gt;/&lt;hyperty-observer-runtime-instance-identifier&gt;/sm",</w:t>
-      </w:r>
-      <w:r>
-        <w:br w:type="textWrapping"/>
-      </w:r>
-      <w:r>
-        <w:rPr>
-          <w:rStyle w:val="VerbatimChar"/>
-        </w:rPr>
-        <w:t xml:space="preserve">"to" : "hyperty://&lt;observer-sp-domain&gt;/&lt;hyperty-observer-instance-identifier&gt;",</w:t>
-      </w:r>
-      <w:r>
-        <w:br w:type="textWrapping"/>
-      </w:r>
-      <w:r>
-        <w:rPr>
-          <w:rStyle w:val="VerbatimChar"/>
-        </w:rPr>
-        <w:t xml:space="preserve">"body" : { "code" : "2XX" }</w:t>
-      </w:r>
-    </w:p>
-    <w:p>
-      <w:pPr>
-        <w:pStyle w:val="FirstParagraph"/>
-      </w:pPr>
-      <w:r>
-        <w:t xml:space="preserve">Response to Object Delete sent by Runtime Reporter</w:t>
-      </w:r>
-    </w:p>
-    <w:p>
-      <w:pPr>
-        <w:pStyle w:val="Heading4"/>
-      </w:pPr>
-      <w:bookmarkStart w:id="108" w:name="synchronisation-management-by-sync-manager-reporter"/>
-      <w:bookmarkEnd w:id="108"/>
-      <w:r>
-        <w:t xml:space="preserve">Synchronisation management by Sync Manager Reporter</w:t>
-      </w:r>
-    </w:p>
-    <w:p>
-      <w:pPr>
-        <w:pStyle w:val="Heading5"/>
-      </w:pPr>
-      <w:bookmarkStart w:id="109" w:name="observer-invitation"/>
-      <w:bookmarkEnd w:id="109"/>
-      <w:r>
-        <w:t xml:space="preserve">Observer Invitation</w:t>
-      </w:r>
-    </w:p>
-    <w:p>
-      <w:pPr>
-        <w:pStyle w:val="FirstParagraph"/>
-      </w:pPr>
-      <w:r>
-        <w:t xml:space="preserve">Message sent by the Reporter Runtime Sync Manager to invited Observer</w:t>
-      </w:r>
-      <w:r>
-        <w:t xml:space="preserve"> </w:t>
-      </w:r>
-      <w:r>
-        <w:t xml:space="preserve">Hyperty Instance.</w:t>
-      </w:r>
-    </w:p>
-    <w:p>
-      <w:pPr>
-        <w:pStyle w:val="SourceCode"/>
-      </w:pPr>
-      <w:r>
-        <w:rPr>
-          <w:rStyle w:val="VerbatimChar"/>
-        </w:rPr>
-        <w:t xml:space="preserve">"id" : "1"</w:t>
-      </w:r>
-      <w:r>
-        <w:br w:type="textWrapping"/>
-      </w:r>
-      <w:r>
-        <w:rPr>
-          <w:rStyle w:val="VerbatimChar"/>
-        </w:rPr>
-        <w:t xml:space="preserve">"type" : "CREATE",</w:t>
-      </w:r>
-      <w:r>
-        <w:br w:type="textWrapping"/>
-      </w:r>
-      <w:r>
-        <w:rPr>
-          <w:rStyle w:val="VerbatimChar"/>
-        </w:rPr>
-        <w:t xml:space="preserve">"from" : "hyperty-runtime://&lt;sp-domain&gt;/&lt;hyperty-runtime-instance-identifier&gt;/sm",</w:t>
-      </w:r>
-      <w:r>
-        <w:br w:type="textWrapping"/>
-      </w:r>
-      <w:r>
-        <w:rPr>
-          <w:rStyle w:val="VerbatimChar"/>
-        </w:rPr>
-        <w:t xml:space="preserve">"to" : "hyperty://&lt;sp-domain&gt;/&lt;hyperty-observer-instance-identifier&gt;",</w:t>
-      </w:r>
-      <w:r>
-        <w:br w:type="textWrapping"/>
-      </w:r>
-      <w:r>
-        <w:rPr>
-          <w:rStyle w:val="VerbatimChar"/>
-        </w:rPr>
-        <w:t xml:space="preserve">"body" : { "resource" : "&lt;ObjectURL&gt;", "childrenResources" : [{"&lt;resource-children-name&gt;"}] , "value" : "&lt;json object &gt; , "schema" : "hyperty-catalogue://&lt;sp-domain&gt;/dataObjectSchema/&lt;schema-identifier&gt;" }</w:t>
-      </w:r>
-    </w:p>
-    <w:p>
-      <w:pPr>
-        <w:pStyle w:val="Heading6"/>
-      </w:pPr>
-      <w:bookmarkStart w:id="110" w:name="response-3"/>
-      <w:bookmarkEnd w:id="110"/>
-      <w:r>
-        <w:t xml:space="preserve">Response</w:t>
-      </w:r>
-    </w:p>
-    <w:p>
-      <w:pPr>
-        <w:pStyle w:val="FirstParagraph"/>
-      </w:pPr>
-      <w:r>
-        <w:t xml:space="preserve">Response Message sent back by invited Hyperty Instance to the Reporter</w:t>
-      </w:r>
-      <w:r>
-        <w:t xml:space="preserve"> </w:t>
-      </w:r>
-      <w:r>
-        <w:t xml:space="preserve">Runtime Sync Manager.</w:t>
-      </w:r>
-    </w:p>
-    <w:p>
-      <w:pPr>
-        <w:pStyle w:val="SourceCode"/>
-      </w:pPr>
-      <w:r>
-        <w:rPr>
-          <w:rStyle w:val="VerbatimChar"/>
-        </w:rPr>
-        <w:t xml:space="preserve">"id" : "1"</w:t>
-      </w:r>
-      <w:r>
-        <w:br w:type="textWrapping"/>
-      </w:r>
-      <w:r>
-        <w:rPr>
-          <w:rStyle w:val="VerbatimChar"/>
-        </w:rPr>
-        <w:t xml:space="preserve">"type" : "RESPONSE",</w:t>
-      </w:r>
-      <w:r>
-        <w:br w:type="textWrapping"/>
-      </w:r>
-      <w:r>
-        <w:rPr>
-          <w:rStyle w:val="VerbatimChar"/>
-        </w:rPr>
-        <w:t xml:space="preserve">"from" : "hyperty://&lt;observer-sp-domain&gt;/&lt;hyperty-observer-instance-identifier&gt;",</w:t>
-      </w:r>
-      <w:r>
-        <w:br w:type="textWrapping"/>
-      </w:r>
-      <w:r>
-        <w:rPr>
-          <w:rStyle w:val="VerbatimChar"/>
-        </w:rPr>
-        <w:t xml:space="preserve">"to" : "hyperty-runtime://&lt;sp-domain&gt;/&lt;hyperty-runtime-instance-identifier&gt;/sm",</w:t>
-      </w:r>
-      <w:r>
-        <w:br w:type="textWrapping"/>
-      </w:r>
-      <w:r>
-        <w:rPr>
-          <w:rStyle w:val="VerbatimChar"/>
-        </w:rPr>
-        <w:t xml:space="preserve">"body" : { "code" : "1XX\2XX"  }</w:t>
-      </w:r>
-    </w:p>
-    <w:p>
-      <w:pPr>
-        <w:pStyle w:val="Heading5"/>
-      </w:pPr>
-      <w:bookmarkStart w:id="111" w:name="all-observers-are-requested-to-delete-data-object"/>
-      <w:bookmarkEnd w:id="111"/>
-      <w:r>
-        <w:t xml:space="preserve">All Observers are requested to delete Data Object</w:t>
-      </w:r>
-    </w:p>
-    <w:p>
-      <w:pPr>
-        <w:pStyle w:val="FirstParagraph"/>
-      </w:pPr>
-      <w:r>
-        <w:t xml:space="preserve">Message sent by Reporter Runtime Sync Manager to Object Changes Handler.</w:t>
-      </w:r>
-    </w:p>
-    <w:p>
-      <w:pPr>
-        <w:pStyle w:val="SourceCode"/>
-      </w:pPr>
-      <w:r>
-        <w:rPr>
-          <w:rStyle w:val="VerbatimChar"/>
-        </w:rPr>
-        <w:t xml:space="preserve">"id" : "6"</w:t>
-      </w:r>
-      <w:r>
-        <w:br w:type="textWrapping"/>
-      </w:r>
-      <w:r>
-        <w:rPr>
-          <w:rStyle w:val="VerbatimChar"/>
-        </w:rPr>
-        <w:t xml:space="preserve">"type" : "DELETE",</w:t>
-      </w:r>
-      <w:r>
-        <w:br w:type="textWrapping"/>
-      </w:r>
-      <w:r>
-        <w:rPr>
-          <w:rStyle w:val="VerbatimChar"/>
-        </w:rPr>
-        <w:t xml:space="preserve">"from" : "&lt;ObjectURL&gt;/subscription",</w:t>
-      </w:r>
-      <w:r>
-        <w:br w:type="textWrapping"/>
-      </w:r>
-      <w:r>
-        <w:rPr>
-          <w:rStyle w:val="VerbatimChar"/>
-        </w:rPr>
-        <w:t xml:space="preserve">"to" : "&lt;ObjectURL&gt;/changes"</w:t>
-      </w:r>
-    </w:p>
-    <w:p>
-      <w:pPr>
-        <w:pStyle w:val="Heading6"/>
-      </w:pPr>
-      <w:bookmarkStart w:id="112" w:name="response-to-object-delete"/>
-      <w:bookmarkEnd w:id="112"/>
-      <w:r>
-        <w:t xml:space="preserve">Response to Object Delete</w:t>
-      </w:r>
-    </w:p>
-    <w:p>
-      <w:pPr>
-        <w:pStyle w:val="FirstParagraph"/>
-      </w:pPr>
-      <w:r>
-        <w:t xml:space="preserve">Message sent by Observer Runtime Sync Manager to Object Subscription</w:t>
-      </w:r>
-      <w:r>
-        <w:t xml:space="preserve"> </w:t>
-      </w:r>
-      <w:r>
-        <w:t xml:space="preserve">Handler, on behalf of Observer Hyperty.</w:t>
-      </w:r>
-    </w:p>
-    <w:p>
-      <w:pPr>
-        <w:pStyle w:val="SourceCode"/>
-      </w:pPr>
-      <w:r>
-        <w:rPr>
-          <w:rStyle w:val="VerbatimChar"/>
-        </w:rPr>
-        <w:t xml:space="preserve">"id" : "6"</w:t>
-      </w:r>
-      <w:r>
-        <w:br w:type="textWrapping"/>
-      </w:r>
-      <w:r>
-        <w:rPr>
-          <w:rStyle w:val="VerbatimChar"/>
-        </w:rPr>
-        <w:t xml:space="preserve">"type" : "RESPONSE",</w:t>
-      </w:r>
-      <w:r>
-        <w:br w:type="textWrapping"/>
-      </w:r>
-      <w:r>
-        <w:rPr>
-          <w:rStyle w:val="VerbatimChar"/>
-        </w:rPr>
-        <w:t xml:space="preserve">"from" : "&lt;ObjectURL&gt;/changes",</w:t>
-      </w:r>
-      <w:r>
-        <w:br w:type="textWrapping"/>
-      </w:r>
-      <w:r>
-        <w:rPr>
-          <w:rStyle w:val="VerbatimChar"/>
-        </w:rPr>
-        <w:t xml:space="preserve">"to" : "&lt;ObjectURL&gt;/subscription",</w:t>
-      </w:r>
-      <w:r>
-        <w:br w:type="textWrapping"/>
-      </w:r>
-      <w:r>
-        <w:rPr>
-          <w:rStyle w:val="VerbatimChar"/>
-        </w:rPr>
-        <w:t xml:space="preserve">"body" : { "code" : "2XX", "source" : "hyperty-runtime://&lt;observer-sp-domain&gt;/&lt;hyperty-observer-runtime-instance-identifier&gt;" }</w:t>
-      </w:r>
-    </w:p>
-    <w:p>
-      <w:pPr>
-        <w:pStyle w:val="Heading4"/>
-      </w:pPr>
-      <w:bookmarkStart w:id="113" w:name="synchronisation-management-by-sync-manager-observer"/>
-      <w:bookmarkEnd w:id="113"/>
-      <w:r>
-        <w:t xml:space="preserve">Synchronisation management by Sync Manager Observer</w:t>
-      </w:r>
-    </w:p>
-    <w:p>
-      <w:pPr>
-        <w:pStyle w:val="Heading5"/>
-      </w:pPr>
-      <w:bookmarkStart w:id="114" w:name="observer-subscription-request-sent-to-data-object-subscription-handler"/>
-      <w:bookmarkEnd w:id="114"/>
-      <w:r>
-        <w:t xml:space="preserve">Observer Subscription request sent to Data Object Subscription Handler</w:t>
-      </w:r>
-    </w:p>
-    <w:p>
-      <w:pPr>
-        <w:pStyle w:val="FirstParagraph"/>
-      </w:pPr>
-      <w:r>
-        <w:t xml:space="preserve">Message sent by Observer Runtime Sync Manager to Data Object</w:t>
-      </w:r>
-      <w:r>
-        <w:t xml:space="preserve"> </w:t>
-      </w:r>
-      <w:r>
-        <w:t xml:space="preserve">Subscription Handler.</w:t>
-      </w:r>
-    </w:p>
-    <w:p>
-      <w:pPr>
-        <w:pStyle w:val="SourceCode"/>
-      </w:pPr>
-      <w:r>
-        <w:rPr>
-          <w:rStyle w:val="VerbatimChar"/>
-        </w:rPr>
-        <w:t xml:space="preserve">"id" : "2"</w:t>
-      </w:r>
-      <w:r>
-        <w:br w:type="textWrapping"/>
-      </w:r>
-      <w:r>
-        <w:rPr>
-          <w:rStyle w:val="VerbatimChar"/>
-        </w:rPr>
-        <w:t xml:space="preserve">"type" : "SUBSCRIBE",</w:t>
-      </w:r>
-      <w:r>
-        <w:br w:type="textWrapping"/>
-      </w:r>
-      <w:r>
-        <w:rPr>
-          <w:rStyle w:val="VerbatimChar"/>
-        </w:rPr>
-        <w:t xml:space="preserve">"from" : "hyperty-runtime://&lt;observer-sp-domain&gt;/&lt;hyperty-observer-runtime-instance-identifier&gt;/sm",</w:t>
-      </w:r>
-      <w:r>
-        <w:br w:type="textWrapping"/>
-      </w:r>
-      <w:r>
-        <w:rPr>
-          <w:rStyle w:val="VerbatimChar"/>
-        </w:rPr>
-        <w:t xml:space="preserve">"to" : "&lt;ObjectURL&gt;/subscription",</w:t>
-      </w:r>
-      <w:r>
-        <w:br w:type="textWrapping"/>
-      </w:r>
-      <w:r>
-        <w:rPr>
-          <w:rStyle w:val="VerbatimChar"/>
-        </w:rPr>
-        <w:t xml:space="preserve">"body" : {  "subscriber" : "hyperty://&lt;observer-sp-domain&gt;/&lt;hyperty-observer-instance-identifier&gt;" }</w:t>
-      </w:r>
-    </w:p>
-    <w:p>
-      <w:pPr>
-        <w:pStyle w:val="Heading6"/>
-      </w:pPr>
-      <w:bookmarkStart w:id="115" w:name="response-4"/>
-      <w:bookmarkEnd w:id="115"/>
-      <w:r>
-        <w:t xml:space="preserve">Response</w:t>
-      </w:r>
-    </w:p>
-    <w:p>
-      <w:pPr>
-        <w:pStyle w:val="FirstParagraph"/>
-      </w:pPr>
-      <w:r>
-        <w:t xml:space="preserve">200OK Response Message sent back by Data Object Subscription Handler to</w:t>
-      </w:r>
-      <w:r>
-        <w:t xml:space="preserve"> </w:t>
-      </w:r>
-      <w:r>
-        <w:t xml:space="preserve">Observer Runtime Sync Manager containing in the body the most updated</w:t>
-      </w:r>
-      <w:r>
-        <w:t xml:space="preserve"> </w:t>
-      </w:r>
-      <w:r>
-        <w:t xml:space="preserve">version of Data Object.</w:t>
-      </w:r>
-    </w:p>
-    <w:p>
-      <w:pPr>
-        <w:pStyle w:val="SourceCode"/>
-      </w:pPr>
-      <w:r>
-        <w:rPr>
-          <w:rStyle w:val="VerbatimChar"/>
-        </w:rPr>
-        <w:t xml:space="preserve">"id" : "2"</w:t>
-      </w:r>
-      <w:r>
-        <w:br w:type="textWrapping"/>
-      </w:r>
-      <w:r>
-        <w:rPr>
-          <w:rStyle w:val="VerbatimChar"/>
-        </w:rPr>
-        <w:t xml:space="preserve">"type" : "RESPONSE",</w:t>
-      </w:r>
-      <w:r>
-        <w:br w:type="textWrapping"/>
-      </w:r>
-      <w:r>
-        <w:rPr>
-          <w:rStyle w:val="VerbatimChar"/>
-        </w:rPr>
-        <w:t xml:space="preserve">"from" : "&lt;ObjectURL&gt;/subscription",</w:t>
-      </w:r>
-      <w:r>
-        <w:br w:type="textWrapping"/>
-      </w:r>
-      <w:r>
-        <w:rPr>
-          <w:rStyle w:val="VerbatimChar"/>
-        </w:rPr>
-        <w:t xml:space="preserve">"to" : "hyperty-runtime://&lt;observer-sp-domain&gt;/&lt;hyperty-observer-runtime-instance-identifier&gt;/sm",</w:t>
-      </w:r>
-      <w:r>
-        <w:br w:type="textWrapping"/>
-      </w:r>
-      <w:r>
-        <w:rPr>
-          <w:rStyle w:val="VerbatimChar"/>
-        </w:rPr>
-        <w:t xml:space="preserve">"body" : { "code" : "2XX", "value" : "&lt;data object&gt;"  }</w:t>
-      </w:r>
-    </w:p>
-    <w:p>
-      <w:pPr>
-        <w:pStyle w:val="Heading5"/>
-      </w:pPr>
-      <w:bookmarkStart w:id="116" w:name="observer-unsubscription-request-sent-to-data-object-subscription-handler"/>
-      <w:bookmarkEnd w:id="116"/>
-      <w:r>
-        <w:t xml:space="preserve">Observer Unsubscription request sent to Data Object Subscription Handler</w:t>
-      </w:r>
-    </w:p>
-    <w:p>
-      <w:pPr>
-        <w:pStyle w:val="FirstParagraph"/>
-      </w:pPr>
-      <w:r>
-        <w:t xml:space="preserve">Message sent by Observer Runtime Sync Manager to Data Object</w:t>
-      </w:r>
-      <w:r>
-        <w:t xml:space="preserve"> </w:t>
-      </w:r>
-      <w:r>
-        <w:t xml:space="preserve">Subscription Handler.</w:t>
-      </w:r>
-    </w:p>
-    <w:p>
-      <w:pPr>
-        <w:pStyle w:val="SourceCode"/>
-      </w:pPr>
-      <w:r>
-        <w:rPr>
-          <w:rStyle w:val="VerbatimChar"/>
-        </w:rPr>
-        <w:t xml:space="preserve">"id" : "8"</w:t>
-      </w:r>
-      <w:r>
-        <w:br w:type="textWrapping"/>
-      </w:r>
-      <w:r>
-        <w:rPr>
-          <w:rStyle w:val="VerbatimChar"/>
-        </w:rPr>
-        <w:t xml:space="preserve">"type" : "UNSUBSCRIBE",</w:t>
-      </w:r>
-      <w:r>
-        <w:br w:type="textWrapping"/>
-      </w:r>
-      <w:r>
-        <w:rPr>
-          <w:rStyle w:val="VerbatimChar"/>
-        </w:rPr>
-        <w:t xml:space="preserve">"from" : "hyperty-runtime://&lt;observer-sp-domain&gt;/&lt;hyperty-observer-runtime-instance-identifier&gt;/sm",</w:t>
-      </w:r>
-      <w:r>
-        <w:br w:type="textWrapping"/>
-      </w:r>
-      <w:r>
-        <w:rPr>
-          <w:rStyle w:val="VerbatimChar"/>
-        </w:rPr>
-        <w:t xml:space="preserve">"to" : "&lt;ObjectURL&gt;/subscription",</w:t>
-      </w:r>
-      <w:r>
-        <w:br w:type="textWrapping"/>
-      </w:r>
-      <w:r>
-        <w:rPr>
-          <w:rStyle w:val="VerbatimChar"/>
-        </w:rPr>
-        <w:t xml:space="preserve">"body" : {  "subscriber" : "hyperty://&lt;observer-sp-domain&gt;/&lt;hyperty-observer-instance-identifier&gt;", "childrenResources" : [{"&lt;resource-children-name&gt;"}] }</w:t>
-      </w:r>
-    </w:p>
-    <w:p>
-      <w:pPr>
-        <w:pStyle w:val="Heading6"/>
-      </w:pPr>
-      <w:bookmarkStart w:id="117" w:name="response-5"/>
-      <w:bookmarkEnd w:id="117"/>
-      <w:r>
-        <w:t xml:space="preserve">Response</w:t>
-      </w:r>
-    </w:p>
-    <w:p>
-      <w:pPr>
-        <w:pStyle w:val="FirstParagraph"/>
-      </w:pPr>
-      <w:r>
-        <w:t xml:space="preserve">200OK Response Message sent back by Data Object Subscription Handler to</w:t>
-      </w:r>
-      <w:r>
-        <w:t xml:space="preserve"> </w:t>
-      </w:r>
-      <w:r>
-        <w:t xml:space="preserve">Observer Runtime Sync Manager.</w:t>
-      </w:r>
-    </w:p>
-    <w:p>
-      <w:pPr>
-        <w:pStyle w:val="SourceCode"/>
-      </w:pPr>
-      <w:r>
-        <w:rPr>
-          <w:rStyle w:val="VerbatimChar"/>
-        </w:rPr>
-        <w:t xml:space="preserve">"id" : "8"</w:t>
-      </w:r>
-      <w:r>
-        <w:br w:type="textWrapping"/>
-      </w:r>
-      <w:r>
-        <w:rPr>
-          <w:rStyle w:val="VerbatimChar"/>
-        </w:rPr>
-        <w:t xml:space="preserve">"type" : "RESPONSE",</w:t>
-      </w:r>
-      <w:r>
-        <w:br w:type="textWrapping"/>
-      </w:r>
-      <w:r>
-        <w:rPr>
-          <w:rStyle w:val="VerbatimChar"/>
-        </w:rPr>
-        <w:t xml:space="preserve">"from" : "&lt;ObjectURL&gt;/subscription",</w:t>
-      </w:r>
-      <w:r>
-        <w:br w:type="textWrapping"/>
-      </w:r>
-      <w:r>
-        <w:rPr>
-          <w:rStyle w:val="VerbatimChar"/>
-        </w:rPr>
-        <w:t xml:space="preserve">"to" : "hyperty-runtime://&lt;observer-sp-domain&gt;/&lt;hyperty-observer-runtime-instance-identifier&gt;/sm",</w:t>
-      </w:r>
-      <w:r>
-        <w:br w:type="textWrapping"/>
-      </w:r>
-      <w:r>
-        <w:rPr>
-          <w:rStyle w:val="VerbatimChar"/>
-        </w:rPr>
-        <w:t xml:space="preserve">"body" : { "code" : "2XX"   }</w:t>
-      </w:r>
-    </w:p>
-    <w:p>
-      <w:pPr>
-        <w:pStyle w:val="Heading4"/>
-      </w:pPr>
-      <w:bookmarkStart w:id="118" w:name="synchronisation-management-by-message-node"/>
-      <w:bookmarkEnd w:id="118"/>
-      <w:r>
-        <w:t xml:space="preserve">Synchronisation Management by Message Node</w:t>
-      </w:r>
-    </w:p>
-    <w:p>
-      <w:pPr>
-        <w:pStyle w:val="Heading5"/>
-      </w:pPr>
-      <w:bookmarkStart w:id="119" w:name="data-sync-routing-path-setup-request-at-observer-message-node"/>
-      <w:bookmarkEnd w:id="119"/>
-      <w:r>
-        <w:t xml:space="preserve">Data Sync Routing Path setup request at Observer Message Node</w:t>
-      </w:r>
-    </w:p>
-    <w:p>
-      <w:pPr>
-        <w:pStyle w:val="FirstParagraph"/>
-      </w:pPr>
-      <w:r>
-        <w:t xml:space="preserve">Message sent by Observer Runtime Sync Manager to Message Node to request</w:t>
-      </w:r>
-      <w:r>
-        <w:t xml:space="preserve"> </w:t>
-      </w:r>
-      <w:r>
-        <w:t xml:space="preserve">the setup of the Data Sync Routing Path.</w:t>
-      </w:r>
-    </w:p>
-    <w:p>
-      <w:pPr>
-        <w:pStyle w:val="SourceCode"/>
-      </w:pPr>
-      <w:r>
-        <w:rPr>
-          <w:rStyle w:val="VerbatimChar"/>
-        </w:rPr>
-        <w:t xml:space="preserve">"id" : "1"</w:t>
-      </w:r>
-      <w:r>
-        <w:br w:type="textWrapping"/>
-      </w:r>
-      <w:r>
-        <w:rPr>
-          <w:rStyle w:val="VerbatimChar"/>
-        </w:rPr>
-        <w:t xml:space="preserve">"type" : "SUBSCRIBE",</w:t>
-      </w:r>
-      <w:r>
-        <w:br w:type="textWrapping"/>
-      </w:r>
-      <w:r>
-        <w:rPr>
-          <w:rStyle w:val="VerbatimChar"/>
-        </w:rPr>
-        <w:t xml:space="preserve">"from" : "hyperty-runtime://&lt;observer-sp-domain&gt;/&lt;hyperty-observer-runtime-instance-identifier&gt;/sm",</w:t>
-      </w:r>
-      <w:r>
-        <w:br w:type="textWrapping"/>
-      </w:r>
-      <w:r>
-        <w:rPr>
-          <w:rStyle w:val="VerbatimChar"/>
-        </w:rPr>
-        <w:t xml:space="preserve">"to" : "domain://msg-node.&lt;observer-sp-domain&gt;/sm",</w:t>
-      </w:r>
-      <w:r>
-        <w:br w:type="textWrapping"/>
-      </w:r>
-      <w:r>
-        <w:rPr>
-          <w:rStyle w:val="VerbatimChar"/>
-        </w:rPr>
-        <w:t xml:space="preserve">"body" : { "resource" : "&lt;ObjectURL&gt;" , "childrenResources" : [{"&lt;resource-children-name&gt;"}], "schema" : "hyperty-catalogue://&lt;sp-domain&gt;/dataObjectSchema/&lt;schema-identifier&gt;"}</w:t>
-      </w:r>
-    </w:p>
-    <w:p>
-      <w:pPr>
-        <w:pStyle w:val="Heading6"/>
-      </w:pPr>
-      <w:bookmarkStart w:id="120" w:name="response-6"/>
-      <w:bookmarkEnd w:id="120"/>
-      <w:r>
-        <w:t xml:space="preserve">Response</w:t>
-      </w:r>
-    </w:p>
-    <w:p>
-      <w:pPr>
-        <w:pStyle w:val="FirstParagraph"/>
-      </w:pPr>
-      <w:r>
-        <w:t xml:space="preserve">200OK Response Message sent back by Message Node to Observer Runtime</w:t>
-      </w:r>
-      <w:r>
-        <w:t xml:space="preserve"> </w:t>
-      </w:r>
-      <w:r>
-        <w:t xml:space="preserve">Sync Manager.</w:t>
-      </w:r>
-    </w:p>
-    <w:p>
-      <w:pPr>
-        <w:pStyle w:val="SourceCode"/>
-      </w:pPr>
-      <w:r>
-        <w:rPr>
-          <w:rStyle w:val="VerbatimChar"/>
-        </w:rPr>
-        <w:t xml:space="preserve">"id" : "1"</w:t>
-      </w:r>
-      <w:r>
-        <w:br w:type="textWrapping"/>
-      </w:r>
-      <w:r>
-        <w:rPr>
-          <w:rStyle w:val="VerbatimChar"/>
-        </w:rPr>
-        <w:t xml:space="preserve">"type" : "RESPONSE",</w:t>
-      </w:r>
-      <w:r>
-        <w:br w:type="textWrapping"/>
-      </w:r>
-      <w:r>
-        <w:rPr>
-          <w:rStyle w:val="VerbatimChar"/>
-        </w:rPr>
-        <w:t xml:space="preserve">"from" : "domain://msg-node.&lt;observer-sp-domain&gt;/sm",</w:t>
-      </w:r>
-      <w:r>
-        <w:br w:type="textWrapping"/>
-      </w:r>
-      <w:r>
-        <w:rPr>
-          <w:rStyle w:val="VerbatimChar"/>
-        </w:rPr>
-        <w:t xml:space="preserve">"to" : "hyperty-runtime://&lt;observer-sp-domain&gt;/&lt;hyperty-observer-runtime-instance-identifier&gt;/sm",</w:t>
-      </w:r>
-      <w:r>
-        <w:br w:type="textWrapping"/>
-      </w:r>
-      <w:r>
-        <w:rPr>
-          <w:rStyle w:val="VerbatimChar"/>
-        </w:rPr>
-        <w:t xml:space="preserve">"body" : { "code" : "2XX"  }</w:t>
-      </w:r>
-    </w:p>
-    <w:p>
-      <w:pPr>
-        <w:pStyle w:val="Heading5"/>
-      </w:pPr>
-      <w:bookmarkStart w:id="121" w:name="request-to-remove-data-sync-routing-path-at-observer-message-node"/>
-      <w:bookmarkEnd w:id="121"/>
-      <w:r>
-        <w:t xml:space="preserve">Request to remove Data Sync Routing Path at Observer Message Node</w:t>
-      </w:r>
-    </w:p>
-    <w:p>
-      <w:pPr>
-        <w:pStyle w:val="FirstParagraph"/>
-      </w:pPr>
-      <w:r>
-        <w:t xml:space="preserve">Message sent by Observer Runtime Sync Manager to Message Node to request</w:t>
-      </w:r>
-      <w:r>
-        <w:t xml:space="preserve"> </w:t>
-      </w:r>
-      <w:r>
-        <w:t xml:space="preserve">the removal of the Data Sync Routing Path.</w:t>
-      </w:r>
-    </w:p>
-    <w:p>
-      <w:pPr>
-        <w:pStyle w:val="SourceCode"/>
-      </w:pPr>
-      <w:r>
-        <w:rPr>
-          <w:rStyle w:val="VerbatimChar"/>
-        </w:rPr>
-        <w:t xml:space="preserve">"id" : "9"</w:t>
-      </w:r>
-      <w:r>
-        <w:br w:type="textWrapping"/>
-      </w:r>
-      <w:r>
-        <w:rPr>
-          <w:rStyle w:val="VerbatimChar"/>
-        </w:rPr>
-        <w:t xml:space="preserve">"type" : "UNSUBSCRIBE",</w:t>
-      </w:r>
-      <w:r>
-        <w:br w:type="textWrapping"/>
-      </w:r>
-      <w:r>
-        <w:rPr>
-          <w:rStyle w:val="VerbatimChar"/>
-        </w:rPr>
-        <w:t xml:space="preserve">"from" : "hyperty-runtime://&lt;observer-sp-domain&gt;/&lt;hyperty-observer-runtime-instance-identifier&gt;/sm",</w:t>
-      </w:r>
-      <w:r>
-        <w:br w:type="textWrapping"/>
-      </w:r>
-      <w:r>
-        <w:rPr>
-          <w:rStyle w:val="VerbatimChar"/>
-        </w:rPr>
-        <w:t xml:space="preserve">"to" : "domain://msg-node.&lt;observer-sp-domain&gt;/sm",</w:t>
-      </w:r>
-      <w:r>
-        <w:br w:type="textWrapping"/>
-      </w:r>
-      <w:r>
-        <w:rPr>
-          <w:rStyle w:val="VerbatimChar"/>
-        </w:rPr>
-        <w:t xml:space="preserve">"body" : { "resource" : "&lt;ObjectURL&gt;" , "childrenResources" : [{"&lt;resource-children-name&gt;"}] }</w:t>
-      </w:r>
-    </w:p>
-    <w:p>
-      <w:pPr>
-        <w:pStyle w:val="Heading6"/>
-      </w:pPr>
-      <w:bookmarkStart w:id="122" w:name="response-7"/>
-      <w:bookmarkEnd w:id="122"/>
-      <w:r>
-        <w:t xml:space="preserve">Response</w:t>
-      </w:r>
-    </w:p>
-    <w:p>
-      <w:pPr>
-        <w:pStyle w:val="FirstParagraph"/>
-      </w:pPr>
-      <w:r>
-        <w:t xml:space="preserve">200OK Response Message sent back by Message Node to Observer Runtime</w:t>
-      </w:r>
-      <w:r>
-        <w:t xml:space="preserve"> </w:t>
-      </w:r>
-      <w:r>
-        <w:t xml:space="preserve">Sync Manager.</w:t>
-      </w:r>
-    </w:p>
-    <w:p>
-      <w:pPr>
-        <w:pStyle w:val="SourceCode"/>
-      </w:pPr>
-      <w:r>
-        <w:rPr>
-          <w:rStyle w:val="VerbatimChar"/>
-        </w:rPr>
-        <w:t xml:space="preserve">"id" : "9"</w:t>
-      </w:r>
-      <w:r>
-        <w:br w:type="textWrapping"/>
-      </w:r>
-      <w:r>
-        <w:rPr>
-          <w:rStyle w:val="VerbatimChar"/>
-        </w:rPr>
-        <w:t xml:space="preserve">"type" : "RESPONSE",</w:t>
-      </w:r>
-      <w:r>
-        <w:br w:type="textWrapping"/>
-      </w:r>
-      <w:r>
-        <w:rPr>
-          <w:rStyle w:val="VerbatimChar"/>
-        </w:rPr>
-        <w:t xml:space="preserve">"from" : "domain://msg-node.&lt;observer-sp-domain&gt;/sm",</w:t>
-      </w:r>
-      <w:r>
-        <w:br w:type="textWrapping"/>
-      </w:r>
-      <w:r>
-        <w:rPr>
-          <w:rStyle w:val="VerbatimChar"/>
-        </w:rPr>
-        <w:t xml:space="preserve">"to" : "hyperty-runtime://&lt;observer-sp-domain&gt;/&lt;hyperty-observer-runtime-instance-identifier&gt;/sm",</w:t>
-      </w:r>
-      <w:r>
-        <w:br w:type="textWrapping"/>
-      </w:r>
-      <w:r>
-        <w:rPr>
-          <w:rStyle w:val="VerbatimChar"/>
-        </w:rPr>
-        <w:t xml:space="preserve">"body" : { "code" : "2XX"  }</w:t>
-      </w:r>
-    </w:p>
-    <w:p>
-      <w:pPr>
-        <w:pStyle w:val="Heading4"/>
-      </w:pPr>
-      <w:bookmarkStart w:id="123" w:name="synchronisation-messages-among-synchers"/>
-      <w:bookmarkEnd w:id="123"/>
-      <w:r>
-        <w:t xml:space="preserve">Synchronisation Messages among Synchers</w:t>
-      </w:r>
-    </w:p>
-    <w:p>
-      <w:pPr>
-        <w:pStyle w:val="Heading5"/>
-      </w:pPr>
-      <w:bookmarkStart w:id="124" w:name="data-object-update"/>
-      <w:bookmarkEnd w:id="124"/>
-      <w:r>
-        <w:t xml:space="preserve">Data Object Update</w:t>
-      </w:r>
-    </w:p>
-    <w:p>
-      <w:pPr>
-        <w:pStyle w:val="FirstParagraph"/>
-      </w:pPr>
-      <w:r>
-        <w:t xml:space="preserve">Message sent by Object Reporter Hyperty to Data Object Changes Handler.</w:t>
-      </w:r>
-    </w:p>
-    <w:p>
-      <w:pPr>
-        <w:pStyle w:val="SourceCode"/>
-      </w:pPr>
-      <w:r>
-        <w:rPr>
-          <w:rStyle w:val="VerbatimChar"/>
-        </w:rPr>
-        <w:t xml:space="preserve">"id" : "3"</w:t>
-      </w:r>
-      <w:r>
-        <w:br w:type="textWrapping"/>
-      </w:r>
-      <w:r>
-        <w:rPr>
-          <w:rStyle w:val="VerbatimChar"/>
-        </w:rPr>
-        <w:t xml:space="preserve">"type" : "UPDATE",</w:t>
-      </w:r>
-      <w:r>
-        <w:br w:type="textWrapping"/>
-      </w:r>
-      <w:r>
-        <w:rPr>
-          <w:rStyle w:val="VerbatimChar"/>
-        </w:rPr>
-        <w:t xml:space="preserve">"from" : "&lt;ObjectURL&gt;",</w:t>
-      </w:r>
-      <w:r>
-        <w:br w:type="textWrapping"/>
-      </w:r>
-      <w:r>
-        <w:rPr>
-          <w:rStyle w:val="VerbatimChar"/>
-        </w:rPr>
-        <w:t xml:space="preserve">"to" : "&lt;ObjectURL&gt;/changes",</w:t>
-      </w:r>
-      <w:r>
-        <w:br w:type="textWrapping"/>
-      </w:r>
-      <w:r>
-        <w:rPr>
-          <w:rStyle w:val="VerbatimChar"/>
-        </w:rPr>
-        <w:t xml:space="preserve">"body" : { "value" : "changed value"  }</w:t>
-      </w:r>
-    </w:p>
-    <w:p>
-      <w:pPr>
-        <w:pStyle w:val="Heading5"/>
-      </w:pPr>
-      <w:bookmarkStart w:id="125" w:name="creation-of-data-object-child"/>
-      <w:bookmarkEnd w:id="125"/>
-      <w:r>
-        <w:t xml:space="preserve">Creation of Data Object child</w:t>
-      </w:r>
-    </w:p>
-    <w:p>
-      <w:pPr>
-        <w:pStyle w:val="FirstParagraph"/>
-      </w:pPr>
-      <w:r>
-        <w:t xml:space="preserve">Message sent by Child Object Reporter Hyperty to Data Object Parent</w:t>
-      </w:r>
-      <w:r>
-        <w:t xml:space="preserve"> </w:t>
-      </w:r>
-      <w:r>
-        <w:t xml:space="preserve">Children Handler.</w:t>
-      </w:r>
-    </w:p>
-    <w:p>
-      <w:pPr>
-        <w:pStyle w:val="SourceCode"/>
-      </w:pPr>
-      <w:r>
-        <w:rPr>
-          <w:rStyle w:val="VerbatimChar"/>
-        </w:rPr>
-        <w:t xml:space="preserve">"id" : "4"</w:t>
-      </w:r>
-      <w:r>
-        <w:br w:type="textWrapping"/>
-      </w:r>
-      <w:r>
-        <w:rPr>
-          <w:rStyle w:val="VerbatimChar"/>
-        </w:rPr>
-        <w:t xml:space="preserve">"type" : "CREATE",</w:t>
-      </w:r>
-      <w:r>
-        <w:br w:type="textWrapping"/>
-      </w:r>
-      <w:r>
-        <w:rPr>
-          <w:rStyle w:val="VerbatimChar"/>
-        </w:rPr>
-        <w:t xml:space="preserve">"from" : "hyperty://&lt;sp-domain&gt;/&lt;hyperty-child-reporter-identifier&gt;",</w:t>
-      </w:r>
-      <w:r>
-        <w:br w:type="textWrapping"/>
-      </w:r>
-      <w:r>
-        <w:rPr>
-          <w:rStyle w:val="VerbatimChar"/>
-        </w:rPr>
-        <w:t xml:space="preserve">"to" : "&lt;ObjectURL&gt;/children/&lt;resource-children-name&gt;",</w:t>
-      </w:r>
-      <w:r>
-        <w:br w:type="textWrapping"/>
-      </w:r>
-      <w:r>
-        <w:rPr>
-          <w:rStyle w:val="VerbatimChar"/>
-        </w:rPr>
-        <w:t xml:space="preserve">"body" : { "resource" : "hyperty://&lt;sp-domain&gt;/&lt;hyperty-child-reporter-identifier&gt;#&lt;1&gt;", "value" : "{  "&lt;ChildDataObject&gt;" }  }</w:t>
-      </w:r>
-    </w:p>
-    <w:p>
-      <w:pPr>
-        <w:pStyle w:val="Heading6"/>
-      </w:pPr>
-      <w:bookmarkStart w:id="126" w:name="response-8"/>
-      <w:bookmarkEnd w:id="126"/>
-      <w:r>
-        <w:t xml:space="preserve">Response</w:t>
-      </w:r>
-    </w:p>
-    <w:p>
-      <w:pPr>
-        <w:pStyle w:val="FirstParagraph"/>
-      </w:pPr>
-      <w:r>
-        <w:t xml:space="preserve">(Optional) Response Message from Child Object Observer Hyperty to Child</w:t>
-      </w:r>
-      <w:r>
-        <w:t xml:space="preserve"> </w:t>
-      </w:r>
-      <w:r>
-        <w:t xml:space="preserve">Object Reporter Hyperty.</w:t>
-      </w:r>
-    </w:p>
-    <w:p>
-      <w:pPr>
-        <w:pStyle w:val="SourceCode"/>
-      </w:pPr>
-      <w:r>
-        <w:rPr>
-          <w:rStyle w:val="VerbatimChar"/>
-        </w:rPr>
-        <w:t xml:space="preserve">"id" : "4"</w:t>
-      </w:r>
-      <w:r>
-        <w:br w:type="textWrapping"/>
-      </w:r>
-      <w:r>
-        <w:rPr>
-          <w:rStyle w:val="VerbatimChar"/>
-        </w:rPr>
-        <w:t xml:space="preserve">"type" : "RESPONSE",</w:t>
-      </w:r>
-      <w:r>
-        <w:br w:type="textWrapping"/>
-      </w:r>
-      <w:r>
-        <w:rPr>
-          <w:rStyle w:val="VerbatimChar"/>
-        </w:rPr>
-        <w:t xml:space="preserve">"from" : "&lt;ObjectURL&gt;/children/&lt;resource-children-name&gt;",</w:t>
-      </w:r>
-      <w:r>
-        <w:br w:type="textWrapping"/>
-      </w:r>
-      <w:r>
-        <w:rPr>
-          <w:rStyle w:val="VerbatimChar"/>
-        </w:rPr>
-        <w:t xml:space="preserve">"to" : "hyperty://&lt;sp-domain&gt;/&lt;hyperty-child-reporter-identifier&gt;",</w:t>
-      </w:r>
-      <w:r>
-        <w:br w:type="textWrapping"/>
-      </w:r>
-      <w:r>
-        <w:rPr>
-          <w:rStyle w:val="VerbatimChar"/>
-        </w:rPr>
-        <w:t xml:space="preserve">"body" : { "code" : "2XX" , "source" : "hyperty://&lt;sp-domain&gt;/&lt;hyperty-child-observer-identifier&gt;"   }</w:t>
-      </w:r>
-    </w:p>
-    <w:p>
-      <w:pPr>
-        <w:pStyle w:val="Heading5"/>
-      </w:pPr>
-      <w:bookmarkStart w:id="127" w:name="update-of-data-object-child"/>
-      <w:bookmarkEnd w:id="127"/>
-      <w:r>
-        <w:t xml:space="preserve">Update of Data Object Child</w:t>
-      </w:r>
-    </w:p>
-    <w:p>
-      <w:pPr>
-        <w:pStyle w:val="FirstParagraph"/>
-      </w:pPr>
-      <w:r>
-        <w:t xml:space="preserve">Message sent by Child Object Reporter Hyperty to Data Object Parent</w:t>
-      </w:r>
-      <w:r>
-        <w:t xml:space="preserve"> </w:t>
-      </w:r>
-      <w:r>
-        <w:t xml:space="preserve">Children Handler.</w:t>
-      </w:r>
-    </w:p>
-    <w:p>
-      <w:pPr>
-        <w:pStyle w:val="SourceCode"/>
-      </w:pPr>
-      <w:r>
-        <w:rPr>
-          <w:rStyle w:val="VerbatimChar"/>
-        </w:rPr>
-        <w:t xml:space="preserve">"id" : "5"</w:t>
-      </w:r>
-      <w:r>
-        <w:br w:type="textWrapping"/>
-      </w:r>
-      <w:r>
-        <w:rPr>
-          <w:rStyle w:val="VerbatimChar"/>
-        </w:rPr>
-        <w:t xml:space="preserve">"type" : "UPDATE",</w:t>
-      </w:r>
-      <w:r>
-        <w:br w:type="textWrapping"/>
-      </w:r>
-      <w:r>
-        <w:rPr>
-          <w:rStyle w:val="VerbatimChar"/>
-        </w:rPr>
-        <w:t xml:space="preserve">"from" : "hyperty://&lt;sp-domain&gt;/&lt;hyperty-child-reporter-identifier&gt;",</w:t>
-      </w:r>
-      <w:r>
-        <w:br w:type="textWrapping"/>
-      </w:r>
-      <w:r>
-        <w:rPr>
-          <w:rStyle w:val="VerbatimChar"/>
-        </w:rPr>
-        <w:t xml:space="preserve">"to" : "&lt;ObjectURL&gt;/children/&lt;resource-children-name&gt;",</w:t>
-      </w:r>
-      <w:r>
-        <w:br w:type="textWrapping"/>
-      </w:r>
-      <w:r>
-        <w:rPr>
-          <w:rStyle w:val="VerbatimChar"/>
-        </w:rPr>
-        <w:t xml:space="preserve">"body" : { "resource" : "hyperty://&lt;sp-domain&gt;/&lt;hyperty-child-reporter-identifier&gt;#&lt;1&gt;", "value" : "{ "&lt;UpdatedChildDataObject&gt;" }  }</w:t>
-      </w:r>
-    </w:p>
-    <w:p>
-      <w:pPr>
-        <w:pStyle w:val="Heading5"/>
-      </w:pPr>
-      <w:bookmarkStart w:id="128" w:name="delete-of-data-object-child"/>
-      <w:bookmarkEnd w:id="128"/>
-      <w:r>
-        <w:t xml:space="preserve">Delete of Data Object Child</w:t>
-      </w:r>
-    </w:p>
-    <w:p>
-      <w:pPr>
-        <w:pStyle w:val="FirstParagraph"/>
-      </w:pPr>
-      <w:r>
-        <w:t xml:space="preserve">Message sent by Child Object Reporter Hyperty to Data Object Parent</w:t>
-      </w:r>
-      <w:r>
-        <w:t xml:space="preserve"> </w:t>
-      </w:r>
-      <w:r>
-        <w:t xml:space="preserve">Children Handler.</w:t>
-      </w:r>
-    </w:p>
-    <w:p>
-      <w:pPr>
-        <w:pStyle w:val="SourceCode"/>
-      </w:pPr>
-      <w:r>
-        <w:rPr>
-          <w:rStyle w:val="VerbatimChar"/>
-        </w:rPr>
-        <w:t xml:space="preserve">"id" : "5"</w:t>
-      </w:r>
-      <w:r>
-        <w:br w:type="textWrapping"/>
-      </w:r>
-      <w:r>
-        <w:rPr>
-          <w:rStyle w:val="VerbatimChar"/>
-        </w:rPr>
-        <w:t xml:space="preserve">"type" : "DELETE",</w:t>
-      </w:r>
-      <w:r>
-        <w:br w:type="textWrapping"/>
-      </w:r>
-      <w:r>
-        <w:rPr>
-          <w:rStyle w:val="VerbatimChar"/>
-        </w:rPr>
-        <w:t xml:space="preserve">"from" : "hyperty://&lt;sp-domain&gt;/&lt;hyperty-child-reporter-identifier&gt;",</w:t>
-      </w:r>
-      <w:r>
-        <w:br w:type="textWrapping"/>
-      </w:r>
-      <w:r>
-        <w:rPr>
-          <w:rStyle w:val="VerbatimChar"/>
-        </w:rPr>
-        <w:t xml:space="preserve">"to" : "&lt;ObjectURL&gt;/children/&lt;resource-children-name&gt;",</w:t>
-      </w:r>
-      <w:r>
-        <w:br w:type="textWrapping"/>
-      </w:r>
-      <w:r>
-        <w:rPr>
-          <w:rStyle w:val="VerbatimChar"/>
-        </w:rPr>
-        <w:t xml:space="preserve">"body" : { "resource" : "hyperty://&lt;sp-domain&gt;/&lt;hyperty-child-reporter-identifier&gt;#&lt;1&gt;" }</w:t>
       </w:r>
     </w:p>
     <w:sectPr>
@@ -11122,7 +7324,7 @@
     </w:lvl>
   </w:abstractNum>
   <w:abstractNum w:abstractNumId="990">
-    <w:nsid w:val="f90cc80b"/>
+    <w:nsid w:val="c0556217"/>
     <w:multiLevelType w:val="multilevel"/>
     <w:lvl w:ilvl="0">
       <w:numFmt w:val="bullet"/>
@@ -11203,7 +7405,7 @@
     </w:lvl>
   </w:abstractNum>
   <w:abstractNum w:abstractNumId="991">
-    <w:nsid w:val="c995b4ac"/>
+    <w:nsid w:val="e813e897"/>
     <w:multiLevelType w:val="multilevel"/>
     <w:lvl w:ilvl="0">
       <w:numFmt w:val="bullet"/>
@@ -11362,21 +7564,6 @@
     <w:abstractNumId w:val="991"/>
   </w:num>
   <w:num w:numId="1009">
-    <w:abstractNumId w:val="991"/>
-  </w:num>
-  <w:num w:numId="1010">
-    <w:abstractNumId w:val="991"/>
-  </w:num>
-  <w:num w:numId="1011">
-    <w:abstractNumId w:val="991"/>
-  </w:num>
-  <w:num w:numId="1012">
-    <w:abstractNumId w:val="991"/>
-  </w:num>
-  <w:num w:numId="1013">
-    <w:abstractNumId w:val="991"/>
-  </w:num>
-  <w:num w:numId="1014">
     <w:abstractNumId w:val="991"/>
   </w:num>
 </w:numbering>

</xml_diff>